<commit_message>
bab 2 kurang gambar deskripsi
</commit_message>
<xml_diff>
--- a/Prioritisasi dan SKPL/SKPL KEL 8.docx
+++ b/Prioritisasi dan SKPL/SKPL KEL 8.docx
@@ -5956,14 +5956,27 @@
       <w:r>
         <w:t xml:space="preserve">Tabel </w:t>
       </w:r>
-      <w:fldSimple w:instr=" SEQ Tabel \* ARABIC ">
-        <w:r>
-          <w:rPr>
-            <w:noProof/>
-          </w:rPr>
-          <w:t>1</w:t>
-        </w:r>
-      </w:fldSimple>
+      <w:r>
+        <w:fldChar w:fldCharType="begin"/>
+      </w:r>
+      <w:r>
+        <w:instrText xml:space="preserve"> SEQ Tabel \* ARABIC </w:instrText>
+      </w:r>
+      <w:r>
+        <w:fldChar w:fldCharType="separate"/>
+      </w:r>
+      <w:r>
+        <w:rPr>
+          <w:noProof/>
+        </w:rPr>
+        <w:t>1</w:t>
+      </w:r>
+      <w:r>
+        <w:rPr>
+          <w:noProof/>
+        </w:rPr>
+        <w:fldChar w:fldCharType="end"/>
+      </w:r>
       <w:r>
         <w:rPr>
           <w:lang w:val="en-US"/>
@@ -6675,33 +6688,98 @@
         <w:ind w:left="578"/>
         <w:jc w:val="both"/>
         <w:rPr>
-          <w:color w:val="FF0000"/>
-          <w:sz w:val="16"/>
+          <w:szCs w:val="22"/>
         </w:rPr>
       </w:pPr>
       <w:bookmarkStart w:id="41" w:name="_Toc525536500"/>
       <w:bookmarkStart w:id="42" w:name="_Toc530143620"/>
       <w:r>
         <w:rPr>
-          <w:color w:val="FF0000"/>
           <w:szCs w:val="22"/>
-          <w:lang w:val="en-ID"/>
-        </w:rPr>
-        <w:t>[Beri penjelasan umum tentang system.]</w:t>
-      </w:r>
+        </w:rPr>
+        <w:t>Sistem Informasi Kantin Informatika ITS</w:t>
+      </w:r>
+      <w:r>
+        <w:rPr>
+          <w:szCs w:val="22"/>
+        </w:rPr>
+        <w:t xml:space="preserve"> </w:t>
+      </w:r>
+      <w:r>
+        <w:rPr>
+          <w:szCs w:val="22"/>
+        </w:rPr>
+        <w:t>merupakan sebuah aplikasi yan</w:t>
+      </w:r>
+      <w:r>
+        <w:rPr>
+          <w:szCs w:val="22"/>
+        </w:rPr>
+        <w:t>g akan ditujukan kepada civitas akademika</w:t>
+      </w:r>
+      <w:r>
+        <w:rPr>
+          <w:szCs w:val="22"/>
+        </w:rPr>
+        <w:t xml:space="preserve"> ITS</w:t>
+      </w:r>
+      <w:r>
+        <w:rPr>
+          <w:szCs w:val="22"/>
+        </w:rPr>
+        <w:t xml:space="preserve"> yang ingin memesan makanan maupun minuman yang tersedia pada Kantin Informatika ITS. S</w:t>
+      </w:r>
+      <w:r>
+        <w:rPr>
+          <w:szCs w:val="22"/>
+        </w:rPr>
+        <w:t>istem ini di</w:t>
+      </w:r>
+      <w:r>
+        <w:rPr>
+          <w:szCs w:val="22"/>
+        </w:rPr>
+        <w:t xml:space="preserve">rancang dengan platform android dan web </w:t>
+      </w:r>
+      <w:r>
+        <w:rPr>
+          <w:szCs w:val="22"/>
+        </w:rPr>
+        <w:t>untuk mempermudah user dan pegawai dalam hal pencatatan</w:t>
+      </w:r>
+      <w:r>
+        <w:rPr>
+          <w:szCs w:val="22"/>
+        </w:rPr>
+        <w:t xml:space="preserve"> transaksi</w:t>
+      </w:r>
+      <w:r>
+        <w:rPr>
+          <w:szCs w:val="22"/>
+        </w:rPr>
+        <w:t xml:space="preserve"> dan mengatasi perihal jalannya transaksi yang masih belum terorganisir dengan baik</w:t>
+      </w:r>
+      <w:r>
+        <w:rPr>
+          <w:szCs w:val="22"/>
+        </w:rPr>
+        <w:t>.</w:t>
+      </w:r>
+      <w:bookmarkStart w:id="43" w:name="_GoBack"/>
+      <w:bookmarkEnd w:id="43"/>
     </w:p>
     <w:p>
       <w:pPr>
         <w:pStyle w:val="Heading2"/>
         <w:spacing w:line="360" w:lineRule="auto"/>
       </w:pPr>
-      <w:bookmarkStart w:id="43" w:name="_Toc8113389"/>
+      <w:bookmarkStart w:id="44" w:name="_Toc8113389"/>
       <w:r>
         <w:t>Fungsi Produk</w:t>
       </w:r>
       <w:bookmarkEnd w:id="41"/>
       <w:bookmarkEnd w:id="42"/>
-      <w:bookmarkEnd w:id="43"/>
+      <w:bookmarkEnd w:id="44"/>
     </w:p>
     <w:p>
       <w:pPr>
@@ -6720,25 +6798,27 @@
       </w:r>
       <w:r>
         <w:rPr>
-          <w:color w:val="FF0000"/>
           <w:szCs w:val="22"/>
-          <w:lang w:val="en-ID"/>
-        </w:rPr>
-        <w:t>[nama sistem</w:t>
-      </w:r>
-      <w:r>
-        <w:rPr>
-          <w:color w:val="FF0000"/>
+        </w:rPr>
+        <w:t>Sistem Informasi Kantin Informatika ITS</w:t>
+      </w:r>
+      <w:r>
+        <w:rPr>
           <w:szCs w:val="22"/>
-          <w:lang w:val="en-ID"/>
-        </w:rPr>
-        <w:t>]</w:t>
+        </w:rPr>
+        <w:t xml:space="preserve"> </w:t>
       </w:r>
       <w:r>
         <w:rPr>
           <w:szCs w:val="22"/>
         </w:rPr>
-        <w:t xml:space="preserve"> ini mempunyai beberapa fungsi utama, antara lain:</w:t>
+        <w:t xml:space="preserve"> </w:t>
+      </w:r>
+      <w:r>
+        <w:rPr>
+          <w:szCs w:val="22"/>
+        </w:rPr>
+        <w:t>ini mempunyai beberapa fungsi utama, antara lain:</w:t>
       </w:r>
     </w:p>
     <w:p>
@@ -6863,6 +6943,7 @@
         <w:rPr>
           <w:szCs w:val="22"/>
         </w:rPr>
+        <w:lastRenderedPageBreak/>
         <w:t>(SKPL-F4)</w:t>
       </w:r>
       <w:r>
@@ -6944,7 +7025,6 @@
         <w:rPr>
           <w:szCs w:val="22"/>
         </w:rPr>
-        <w:lastRenderedPageBreak/>
         <w:t>(SKPL-F7)</w:t>
       </w:r>
       <w:r>
@@ -7390,15 +7470,15 @@
       <w:pPr>
         <w:pStyle w:val="Heading2"/>
       </w:pPr>
-      <w:bookmarkStart w:id="44" w:name="_Toc525536501"/>
-      <w:bookmarkStart w:id="45" w:name="_Toc530143621"/>
-      <w:bookmarkStart w:id="46" w:name="_Toc8113390"/>
+      <w:bookmarkStart w:id="45" w:name="_Toc525536501"/>
+      <w:bookmarkStart w:id="46" w:name="_Toc530143621"/>
+      <w:bookmarkStart w:id="47" w:name="_Toc8113390"/>
       <w:r>
         <w:t>Karakteristik Pengguna</w:t>
       </w:r>
-      <w:bookmarkEnd w:id="44"/>
       <w:bookmarkEnd w:id="45"/>
       <w:bookmarkEnd w:id="46"/>
+      <w:bookmarkEnd w:id="47"/>
     </w:p>
     <w:p>
       <w:pPr>
@@ -7421,25 +7501,39 @@
         <w:keepNext/>
         <w:jc w:val="center"/>
       </w:pPr>
-      <w:bookmarkStart w:id="47" w:name="_Toc8113408"/>
-      <w:r>
+      <w:bookmarkStart w:id="48" w:name="_Toc8113408"/>
+      <w:r>
+        <w:lastRenderedPageBreak/>
         <w:t xml:space="preserve">Tabel </w:t>
       </w:r>
-      <w:fldSimple w:instr=" SEQ Tabel \* ARABIC ">
-        <w:r>
-          <w:rPr>
-            <w:noProof/>
-          </w:rPr>
-          <w:t>2</w:t>
-        </w:r>
-      </w:fldSimple>
+      <w:r>
+        <w:fldChar w:fldCharType="begin"/>
+      </w:r>
+      <w:r>
+        <w:instrText xml:space="preserve"> SEQ Tabel \* ARABIC </w:instrText>
+      </w:r>
+      <w:r>
+        <w:fldChar w:fldCharType="separate"/>
+      </w:r>
+      <w:r>
+        <w:rPr>
+          <w:noProof/>
+        </w:rPr>
+        <w:t>2</w:t>
+      </w:r>
+      <w:r>
+        <w:rPr>
+          <w:noProof/>
+        </w:rPr>
+        <w:fldChar w:fldCharType="end"/>
+      </w:r>
       <w:r>
         <w:rPr>
           <w:lang w:val="en-US"/>
         </w:rPr>
         <w:t xml:space="preserve"> Karakteristik pengguna</w:t>
       </w:r>
-      <w:bookmarkEnd w:id="47"/>
+      <w:bookmarkEnd w:id="48"/>
     </w:p>
     <w:tbl>
       <w:tblPr>
@@ -7557,18 +7651,8 @@
             <w:tcW w:w="1368" w:type="dxa"/>
           </w:tcPr>
           <w:p>
-            <w:pPr>
-              <w:rPr>
-                <w:color w:val="FF0000"/>
-                <w:lang w:val="en-ID"/>
-              </w:rPr>
-            </w:pPr>
-            <w:r>
-              <w:rPr>
-                <w:color w:val="FF0000"/>
-                <w:lang w:val="en-ID"/>
-              </w:rPr>
-              <w:t>Tipe Pengguna_1</w:t>
+            <w:r>
+              <w:t>User</w:t>
             </w:r>
           </w:p>
         </w:tc>
@@ -7584,36 +7668,59 @@
                 <w:numId w:val="7"/>
               </w:numPr>
               <w:ind w:left="252" w:hanging="270"/>
-              <w:rPr>
-                <w:color w:val="FF0000"/>
-              </w:rPr>
-            </w:pPr>
-            <w:r>
-              <w:rPr>
-                <w:color w:val="FF0000"/>
+            </w:pPr>
+            <w:r>
+              <w:t>Membuat akun sebagai user</w:t>
+            </w:r>
+          </w:p>
+          <w:p>
+            <w:pPr>
+              <w:pStyle w:val="ListParagraph"/>
+              <w:numPr>
+                <w:ilvl w:val="0"/>
+                <w:numId w:val="7"/>
+              </w:numPr>
+              <w:ind w:left="252" w:hanging="270"/>
+            </w:pPr>
+            <w:r>
+              <w:t>Memesan online dan melakukan pembayaran</w:t>
+            </w:r>
+          </w:p>
+        </w:tc>
+        <w:tc>
+          <w:tcPr>
+            <w:tcW w:w="2880" w:type="dxa"/>
+          </w:tcPr>
+          <w:p>
+            <w:pPr>
+              <w:pStyle w:val="ListParagraph"/>
+              <w:numPr>
+                <w:ilvl w:val="0"/>
+                <w:numId w:val="7"/>
+              </w:numPr>
+              <w:ind w:left="342"/>
+            </w:pPr>
+            <w:r>
+              <w:rPr>
                 <w:lang w:val="en-ID"/>
               </w:rPr>
-              <w:t>Tugas-tugas Pengguna_1</w:t>
-            </w:r>
-          </w:p>
-        </w:tc>
-        <w:tc>
-          <w:tcPr>
-            <w:tcW w:w="2880" w:type="dxa"/>
-          </w:tcPr>
-          <w:p>
-            <w:pPr>
-              <w:rPr>
-                <w:color w:val="FF0000"/>
-                <w:lang w:val="en-ID"/>
-              </w:rPr>
-            </w:pPr>
-            <w:r>
-              <w:rPr>
-                <w:color w:val="FF0000"/>
-                <w:lang w:val="en-ID"/>
-              </w:rPr>
-              <w:t>Hak akses Pengguna_1</w:t>
+              <w:t xml:space="preserve">Hak akses </w:t>
+            </w:r>
+            <w:r>
+              <w:t>akun user</w:t>
+            </w:r>
+          </w:p>
+          <w:p>
+            <w:pPr>
+              <w:pStyle w:val="ListParagraph"/>
+              <w:numPr>
+                <w:ilvl w:val="0"/>
+                <w:numId w:val="7"/>
+              </w:numPr>
+              <w:ind w:left="342"/>
+            </w:pPr>
+            <w:r>
+              <w:t>Hak akses fitur pemesanan online</w:t>
             </w:r>
           </w:p>
         </w:tc>
@@ -7628,32 +7735,15 @@
           </w:tcPr>
           <w:p>
             <w:pPr>
-              <w:rPr>
-                <w:color w:val="FF0000"/>
-                <w:lang w:val="en-ID"/>
-              </w:rPr>
-            </w:pPr>
-            <w:r>
-              <w:rPr>
-                <w:color w:val="FF0000"/>
-                <w:lang w:val="en-ID"/>
-              </w:rPr>
-              <w:t xml:space="preserve">Kemampuan Pengguna_1 (misal, harus menguasai teknologi </w:t>
-            </w:r>
-            <w:r>
-              <w:rPr>
-                <w:i/>
-                <w:color w:val="FF0000"/>
-                <w:lang w:val="en-ID"/>
-              </w:rPr>
-              <w:t>xyz</w:t>
-            </w:r>
-            <w:r>
-              <w:rPr>
-                <w:color w:val="FF0000"/>
-                <w:lang w:val="en-ID"/>
-              </w:rPr>
-              <w:t>, dll)</w:t>
+              <w:pStyle w:val="ListParagraph"/>
+              <w:numPr>
+                <w:ilvl w:val="0"/>
+                <w:numId w:val="7"/>
+              </w:numPr>
+              <w:ind w:left="252" w:hanging="270"/>
+            </w:pPr>
+            <w:r>
+              <w:t>Dapat mengoperasikan android dan memahami alur aplikasi</w:t>
             </w:r>
           </w:p>
         </w:tc>
@@ -7664,26 +7754,8 @@
             <w:tcW w:w="1368" w:type="dxa"/>
           </w:tcPr>
           <w:p>
-            <w:pPr>
-              <w:rPr>
-                <w:color w:val="FF0000"/>
-                <w:lang w:val="en-US"/>
-              </w:rPr>
-            </w:pPr>
-            <w:r>
-              <w:rPr>
-                <w:color w:val="FF0000"/>
-                <w:lang w:val="en-US"/>
-              </w:rPr>
-              <w:t xml:space="preserve">Tipe </w:t>
-            </w:r>
-            <w:r>
-              <w:rPr>
-                <w:color w:val="FF0000"/>
-                <w:lang w:val="en-US"/>
-              </w:rPr>
-              <w:lastRenderedPageBreak/>
-              <w:t>Pengguna_2</w:t>
+            <w:r>
+              <w:t>Pegawai</w:t>
             </w:r>
           </w:p>
         </w:tc>
@@ -7698,11 +7770,40 @@
                 <w:ilvl w:val="0"/>
                 <w:numId w:val="8"/>
               </w:numPr>
-              <w:ind w:left="252" w:hanging="252"/>
-              <w:rPr>
-                <w:color w:val="FF0000"/>
-              </w:rPr>
-            </w:pPr>
+              <w:ind w:left="252" w:hanging="270"/>
+            </w:pPr>
+            <w:r>
+              <w:t xml:space="preserve">Membuat akun sebagai </w:t>
+            </w:r>
+            <w:r>
+              <w:t>pegawai</w:t>
+            </w:r>
+          </w:p>
+          <w:p>
+            <w:pPr>
+              <w:pStyle w:val="ListParagraph"/>
+              <w:numPr>
+                <w:ilvl w:val="0"/>
+                <w:numId w:val="8"/>
+              </w:numPr>
+              <w:ind w:left="252" w:hanging="270"/>
+            </w:pPr>
+            <w:r>
+              <w:t>Melayani transaksi</w:t>
+            </w:r>
+          </w:p>
+          <w:p>
+            <w:pPr>
+              <w:pStyle w:val="ListParagraph"/>
+              <w:numPr>
+                <w:ilvl w:val="0"/>
+                <w:numId w:val="8"/>
+              </w:numPr>
+              <w:ind w:left="252" w:hanging="270"/>
+            </w:pPr>
+            <w:r>
+              <w:t>Mengupdate menu yang tersedia</w:t>
+            </w:r>
           </w:p>
         </w:tc>
         <w:tc>
@@ -7711,10 +7812,48 @@
           </w:tcPr>
           <w:p>
             <w:pPr>
-              <w:rPr>
-                <w:color w:val="FF0000"/>
-              </w:rPr>
-            </w:pPr>
+              <w:pStyle w:val="ListParagraph"/>
+              <w:numPr>
+                <w:ilvl w:val="0"/>
+                <w:numId w:val="8"/>
+              </w:numPr>
+              <w:ind w:left="342"/>
+            </w:pPr>
+            <w:r>
+              <w:t>Hak akses akun pegawai</w:t>
+            </w:r>
+          </w:p>
+          <w:p>
+            <w:pPr>
+              <w:pStyle w:val="ListParagraph"/>
+              <w:numPr>
+                <w:ilvl w:val="0"/>
+                <w:numId w:val="8"/>
+              </w:numPr>
+              <w:ind w:left="342"/>
+            </w:pPr>
+            <w:r>
+              <w:t>Hak akses transaksi</w:t>
+            </w:r>
+          </w:p>
+          <w:p>
+            <w:pPr>
+              <w:pStyle w:val="ListParagraph"/>
+              <w:numPr>
+                <w:ilvl w:val="0"/>
+                <w:numId w:val="8"/>
+              </w:numPr>
+              <w:ind w:left="342"/>
+            </w:pPr>
+            <w:r>
+              <w:t xml:space="preserve">Hak akses </w:t>
+            </w:r>
+            <w:r>
+              <w:t xml:space="preserve">perubahan </w:t>
+            </w:r>
+            <w:r>
+              <w:t>menu</w:t>
+            </w:r>
           </w:p>
         </w:tc>
         <w:tc>
@@ -7728,51 +7867,91 @@
           </w:tcPr>
           <w:p>
             <w:pPr>
-              <w:rPr>
-                <w:color w:val="FF0000"/>
-              </w:rPr>
-            </w:pPr>
-          </w:p>
-        </w:tc>
-      </w:tr>
-      <w:tr>
-        <w:tc>
-          <w:tcPr>
-            <w:tcW w:w="1368" w:type="dxa"/>
-          </w:tcPr>
-          <w:p>
-            <w:pPr>
-              <w:rPr>
-                <w:color w:val="FF0000"/>
-                <w:lang w:val="en-US"/>
-              </w:rPr>
-            </w:pPr>
-            <w:r>
-              <w:rPr>
-                <w:color w:val="FF0000"/>
-                <w:lang w:val="en-US"/>
-              </w:rPr>
-              <w:lastRenderedPageBreak/>
-              <w:t>Dst …</w:t>
-            </w:r>
-          </w:p>
-        </w:tc>
-        <w:tc>
-          <w:tcPr>
-            <w:tcW w:w="2430" w:type="dxa"/>
-          </w:tcPr>
-          <w:p>
-            <w:pPr>
               <w:pStyle w:val="ListParagraph"/>
               <w:numPr>
                 <w:ilvl w:val="0"/>
                 <w:numId w:val="8"/>
               </w:numPr>
-              <w:ind w:left="252" w:hanging="252"/>
-              <w:rPr>
-                <w:color w:val="FF0000"/>
-              </w:rPr>
-            </w:pPr>
+              <w:ind w:left="252" w:hanging="270"/>
+            </w:pPr>
+            <w:r>
+              <w:t>Dapat mengoperasikan komputer</w:t>
+            </w:r>
+          </w:p>
+        </w:tc>
+      </w:tr>
+      <w:tr>
+        <w:tc>
+          <w:tcPr>
+            <w:tcW w:w="1368" w:type="dxa"/>
+          </w:tcPr>
+          <w:p>
+            <w:r>
+              <w:t>Pemilik</w:t>
+            </w:r>
+          </w:p>
+        </w:tc>
+        <w:tc>
+          <w:tcPr>
+            <w:tcW w:w="2430" w:type="dxa"/>
+          </w:tcPr>
+          <w:p>
+            <w:pPr>
+              <w:pStyle w:val="ListParagraph"/>
+              <w:numPr>
+                <w:ilvl w:val="0"/>
+                <w:numId w:val="8"/>
+              </w:numPr>
+              <w:ind w:left="252" w:hanging="270"/>
+            </w:pPr>
+            <w:r>
+              <w:t>Membuat akun sebagai pe</w:t>
+            </w:r>
+            <w:r>
+              <w:t>milik</w:t>
+            </w:r>
+          </w:p>
+          <w:p>
+            <w:pPr>
+              <w:pStyle w:val="ListParagraph"/>
+              <w:numPr>
+                <w:ilvl w:val="0"/>
+                <w:numId w:val="8"/>
+              </w:numPr>
+              <w:ind w:left="252" w:hanging="270"/>
+            </w:pPr>
+            <w:r>
+              <w:t xml:space="preserve">Analisis </w:t>
+            </w:r>
+            <w:r>
+              <w:t>hasil laporan</w:t>
+            </w:r>
+          </w:p>
+          <w:p>
+            <w:pPr>
+              <w:pStyle w:val="ListParagraph"/>
+              <w:numPr>
+                <w:ilvl w:val="0"/>
+                <w:numId w:val="8"/>
+              </w:numPr>
+              <w:ind w:left="252" w:hanging="270"/>
+            </w:pPr>
+            <w:r>
+              <w:t>Mengelola dan mengoorganisir bisnis</w:t>
+            </w:r>
+          </w:p>
+          <w:p>
+            <w:pPr>
+              <w:pStyle w:val="ListParagraph"/>
+              <w:numPr>
+                <w:ilvl w:val="0"/>
+                <w:numId w:val="8"/>
+              </w:numPr>
+              <w:ind w:left="252" w:hanging="270"/>
+            </w:pPr>
+            <w:r>
+              <w:t>Mengawasi projek pengembangan bisnis</w:t>
+            </w:r>
           </w:p>
         </w:tc>
         <w:tc>
@@ -7781,11 +7960,35 @@
           </w:tcPr>
           <w:p>
             <w:pPr>
-              <w:rPr>
-                <w:color w:val="FF0000"/>
+              <w:pStyle w:val="ListParagraph"/>
+              <w:numPr>
+                <w:ilvl w:val="0"/>
+                <w:numId w:val="8"/>
+              </w:numPr>
+              <w:ind w:left="342"/>
+              <w:rPr>
                 <w:lang w:val="en-US"/>
               </w:rPr>
             </w:pPr>
+            <w:r>
+              <w:t>Hak akses seluruh data akun</w:t>
+            </w:r>
+          </w:p>
+          <w:p>
+            <w:pPr>
+              <w:pStyle w:val="ListParagraph"/>
+              <w:numPr>
+                <w:ilvl w:val="0"/>
+                <w:numId w:val="8"/>
+              </w:numPr>
+              <w:ind w:left="342"/>
+              <w:rPr>
+                <w:lang w:val="en-US"/>
+              </w:rPr>
+            </w:pPr>
+            <w:r>
+              <w:t>Hak akses laporan dan grafik analisis</w:t>
+            </w:r>
           </w:p>
         </w:tc>
         <w:tc>
@@ -7799,10 +8002,29 @@
           </w:tcPr>
           <w:p>
             <w:pPr>
-              <w:rPr>
-                <w:color w:val="FF0000"/>
-              </w:rPr>
-            </w:pPr>
+              <w:pStyle w:val="ListParagraph"/>
+              <w:numPr>
+                <w:ilvl w:val="0"/>
+                <w:numId w:val="8"/>
+              </w:numPr>
+              <w:ind w:left="252" w:hanging="270"/>
+            </w:pPr>
+            <w:r>
+              <w:t>Menguasai dan memahami aplikasi</w:t>
+            </w:r>
+          </w:p>
+          <w:p>
+            <w:pPr>
+              <w:pStyle w:val="ListParagraph"/>
+              <w:numPr>
+                <w:ilvl w:val="0"/>
+                <w:numId w:val="8"/>
+              </w:numPr>
+              <w:ind w:left="252" w:hanging="270"/>
+            </w:pPr>
+            <w:r>
+              <w:t>Dapat membuat analisis hingga aplikasi berjalan stabil kedepannya</w:t>
+            </w:r>
           </w:p>
         </w:tc>
       </w:tr>
@@ -7812,15 +8034,15 @@
       <w:pPr>
         <w:pStyle w:val="Heading2"/>
       </w:pPr>
-      <w:bookmarkStart w:id="48" w:name="_Toc525536502"/>
-      <w:bookmarkStart w:id="49" w:name="_Toc530143622"/>
-      <w:bookmarkStart w:id="50" w:name="_Toc8113391"/>
+      <w:bookmarkStart w:id="49" w:name="_Toc525536502"/>
+      <w:bookmarkStart w:id="50" w:name="_Toc530143622"/>
+      <w:bookmarkStart w:id="51" w:name="_Toc8113391"/>
       <w:r>
         <w:t>Batasan</w:t>
       </w:r>
-      <w:bookmarkEnd w:id="48"/>
       <w:bookmarkEnd w:id="49"/>
       <w:bookmarkEnd w:id="50"/>
+      <w:bookmarkEnd w:id="51"/>
     </w:p>
     <w:p>
       <w:pPr>
@@ -7828,7 +8050,6 @@
         <w:jc w:val="both"/>
         <w:rPr>
           <w:szCs w:val="22"/>
-          <w:lang w:val="sv-SE"/>
         </w:rPr>
       </w:pPr>
       <w:r>
@@ -7836,15 +8057,211 @@
           <w:szCs w:val="22"/>
           <w:lang w:val="sv-SE"/>
         </w:rPr>
-        <w:t xml:space="preserve">Pengembangan </w:t>
-      </w:r>
-      <w:r>
+        <w:t>Pengembangan</w:t>
+      </w:r>
+      <w:r>
+        <w:rPr>
+          <w:szCs w:val="22"/>
+        </w:rPr>
+        <w:t xml:space="preserve"> </w:t>
+      </w:r>
+      <w:r>
+        <w:rPr>
+          <w:szCs w:val="22"/>
+        </w:rPr>
+        <w:t>Sistem Informasi Kantin Informatika ITS</w:t>
+      </w:r>
+      <w:r>
+        <w:rPr>
+          <w:szCs w:val="22"/>
+          <w:lang w:val="sv-SE"/>
+        </w:rPr>
+        <w:t xml:space="preserve"> ini memiliki keterbatasan-keterbatasan yaitu sebagai berikut  :</w:t>
+      </w:r>
+      <w:r>
+        <w:rPr>
+          <w:szCs w:val="22"/>
+        </w:rPr>
+        <w:t xml:space="preserve"> </w:t>
+      </w:r>
+    </w:p>
+    <w:p>
+      <w:pPr>
+        <w:spacing w:line="360" w:lineRule="auto"/>
+        <w:jc w:val="both"/>
+        <w:rPr>
+          <w:szCs w:val="22"/>
+        </w:rPr>
+      </w:pPr>
+      <w:r>
+        <w:rPr>
+          <w:szCs w:val="22"/>
+        </w:rPr>
+        <w:t>1.</w:t>
+      </w:r>
+      <w:r>
+        <w:rPr>
+          <w:szCs w:val="22"/>
+        </w:rPr>
+        <w:tab/>
+        <w:t>Antarmuka hanya tampilan menu yang sederhana.</w:t>
+      </w:r>
+    </w:p>
+    <w:p>
+      <w:pPr>
+        <w:spacing w:line="360" w:lineRule="auto"/>
+        <w:jc w:val="both"/>
+        <w:rPr>
+          <w:szCs w:val="22"/>
+        </w:rPr>
+      </w:pPr>
+      <w:r>
+        <w:rPr>
+          <w:szCs w:val="22"/>
+        </w:rPr>
+        <w:t>2.</w:t>
+      </w:r>
+      <w:r>
+        <w:rPr>
+          <w:szCs w:val="22"/>
+        </w:rPr>
+        <w:tab/>
+        <w:t>Sistem dibuat menggunakan bahasa HTML, CSS, PHP, dan SQL.</w:t>
+      </w:r>
+    </w:p>
+    <w:p>
+      <w:pPr>
+        <w:spacing w:line="360" w:lineRule="auto"/>
+        <w:jc w:val="both"/>
+        <w:rPr>
+          <w:szCs w:val="22"/>
+        </w:rPr>
+      </w:pPr>
+      <w:r>
+        <w:rPr>
+          <w:szCs w:val="22"/>
+        </w:rPr>
+        <w:t>3.</w:t>
+      </w:r>
+      <w:r>
+        <w:rPr>
+          <w:szCs w:val="22"/>
+        </w:rPr>
+        <w:tab/>
+        <w:t>Sistem ini hanya bisa diakses jika pengguna terhubung ke jaringan internet.</w:t>
+      </w:r>
+    </w:p>
+    <w:p>
+      <w:pPr>
+        <w:spacing w:line="360" w:lineRule="auto"/>
+        <w:jc w:val="both"/>
+        <w:rPr>
+          <w:szCs w:val="22"/>
+        </w:rPr>
+      </w:pPr>
+      <w:r>
+        <w:rPr>
+          <w:szCs w:val="22"/>
+        </w:rPr>
+        <w:t>4.</w:t>
+      </w:r>
+      <w:r>
+        <w:rPr>
+          <w:szCs w:val="22"/>
+        </w:rPr>
+        <w:tab/>
+        <w:t>Sistem ini dapat diakses melalui web browser pada komputer atau smartphone.</w:t>
+      </w:r>
+    </w:p>
+    <w:p>
+      <w:pPr>
+        <w:spacing w:line="360" w:lineRule="auto"/>
+        <w:ind w:left="720" w:hanging="720"/>
+        <w:jc w:val="both"/>
+        <w:rPr>
+          <w:szCs w:val="22"/>
+        </w:rPr>
+      </w:pPr>
+      <w:r>
+        <w:rPr>
+          <w:szCs w:val="22"/>
+        </w:rPr>
+        <w:t>5.</w:t>
+      </w:r>
+      <w:r>
+        <w:rPr>
+          <w:szCs w:val="22"/>
+        </w:rPr>
+        <w:tab/>
+        <w:t xml:space="preserve">Sistem ini hanya untuk proses </w:t>
+      </w:r>
+      <w:r>
+        <w:rPr>
+          <w:szCs w:val="22"/>
+        </w:rPr>
+        <w:t>pemesanan makanan dan minuman pada Kantin Informatika ITS</w:t>
+      </w:r>
+      <w:r>
+        <w:rPr>
+          <w:szCs w:val="22"/>
+        </w:rPr>
+        <w:t xml:space="preserve"> yang akan dituju kepada </w:t>
+      </w:r>
+      <w:r>
+        <w:rPr>
+          <w:szCs w:val="22"/>
+        </w:rPr>
+        <w:t>civitas akademika</w:t>
+      </w:r>
+      <w:r>
+        <w:rPr>
+          <w:szCs w:val="22"/>
+        </w:rPr>
+        <w:t xml:space="preserve"> ITS.</w:t>
+      </w:r>
+    </w:p>
+    <w:p>
+      <w:pPr>
+        <w:pStyle w:val="Heading2"/>
+      </w:pPr>
+      <w:bookmarkStart w:id="52" w:name="_Toc525536503"/>
+      <w:bookmarkStart w:id="53" w:name="_Toc530143623"/>
+      <w:bookmarkStart w:id="54" w:name="_Toc8113392"/>
+      <w:r>
+        <w:t>Lingkungan Operasi</w:t>
+      </w:r>
+      <w:bookmarkEnd w:id="52"/>
+      <w:bookmarkEnd w:id="53"/>
+      <w:bookmarkEnd w:id="54"/>
+      <w:r>
+        <w:t xml:space="preserve"> </w:t>
+      </w:r>
+    </w:p>
+    <w:p>
+      <w:pPr>
+        <w:ind w:left="432"/>
+      </w:pPr>
+    </w:p>
+    <w:p>
+      <w:pPr>
+        <w:spacing w:line="360" w:lineRule="auto"/>
         <w:rPr>
           <w:color w:val="FF0000"/>
           <w:szCs w:val="22"/>
           <w:lang w:val="en-ID"/>
         </w:rPr>
-        <w:t>[nama sistem</w:t>
+      </w:pPr>
+      <w:r>
+        <w:rPr>
+          <w:szCs w:val="22"/>
+        </w:rPr>
+        <w:t xml:space="preserve">Lingkungan operasi untuk menjalankan </w:t>
+      </w:r>
+      <w:r>
+        <w:rPr>
+          <w:szCs w:val="22"/>
+        </w:rPr>
+        <w:t>Sistem Informasi Kantin Informatika ITS</w:t>
       </w:r>
       <w:r>
         <w:rPr>
@@ -7852,7 +8269,149 @@
           <w:szCs w:val="22"/>
           <w:lang w:val="en-ID"/>
         </w:rPr>
-        <w:t>]</w:t>
+        <w:t xml:space="preserve"> </w:t>
+      </w:r>
+      <w:r>
+        <w:rPr>
+          <w:szCs w:val="22"/>
+        </w:rPr>
+        <w:t>ini dalam pengembangannya adalah sebagai berikut  :</w:t>
+      </w:r>
+      <w:r>
+        <w:rPr>
+          <w:szCs w:val="22"/>
+          <w:lang w:val="en-ID"/>
+        </w:rPr>
+        <w:t xml:space="preserve"> </w:t>
+      </w:r>
+    </w:p>
+    <w:p>
+      <w:pPr>
+        <w:pStyle w:val="ListParagraph"/>
+        <w:numPr>
+          <w:ilvl w:val="0"/>
+          <w:numId w:val="16"/>
+        </w:numPr>
+        <w:spacing w:line="360" w:lineRule="auto"/>
+      </w:pPr>
+      <w:r>
+        <w:t>Platform sistem operasi: Microsoft Windows</w:t>
+      </w:r>
+    </w:p>
+    <w:p>
+      <w:pPr>
+        <w:pStyle w:val="ListParagraph"/>
+        <w:numPr>
+          <w:ilvl w:val="0"/>
+          <w:numId w:val="16"/>
+        </w:numPr>
+        <w:spacing w:line="360" w:lineRule="auto"/>
+      </w:pPr>
+      <w:r>
+        <w:t>Versi sistem operasi: Windows Server 2003/XP SP2/Vista/7/8/10</w:t>
+      </w:r>
+    </w:p>
+    <w:p>
+      <w:pPr>
+        <w:pStyle w:val="ListParagraph"/>
+        <w:numPr>
+          <w:ilvl w:val="0"/>
+          <w:numId w:val="16"/>
+        </w:numPr>
+        <w:spacing w:line="360" w:lineRule="auto"/>
+      </w:pPr>
+      <w:r>
+        <w:t>DBMS: SQL-Server</w:t>
+      </w:r>
+    </w:p>
+    <w:p>
+      <w:pPr>
+        <w:pStyle w:val="ListParagraph"/>
+        <w:numPr>
+          <w:ilvl w:val="0"/>
+          <w:numId w:val="16"/>
+        </w:numPr>
+        <w:spacing w:line="360" w:lineRule="auto"/>
+      </w:pPr>
+      <w:r>
+        <w:t>Kerangka Kerja: HTML, CSS, dan PHP</w:t>
+      </w:r>
+    </w:p>
+    <w:p/>
+    <w:p>
+      <w:pPr>
+        <w:pStyle w:val="Heading1"/>
+        <w:spacing w:line="360" w:lineRule="auto"/>
+        <w:rPr>
+          <w:lang w:val="id-ID"/>
+        </w:rPr>
+      </w:pPr>
+      <w:bookmarkStart w:id="55" w:name="_Toc525536504"/>
+      <w:bookmarkStart w:id="56" w:name="_Toc530143624"/>
+      <w:bookmarkStart w:id="57" w:name="_Toc8113393"/>
+      <w:r>
+        <w:lastRenderedPageBreak/>
+        <w:t>Deskripsi Umum Kebutuhan</w:t>
+      </w:r>
+      <w:bookmarkEnd w:id="55"/>
+      <w:bookmarkEnd w:id="56"/>
+      <w:bookmarkEnd w:id="57"/>
+      <w:r>
+        <w:t xml:space="preserve"> </w:t>
+      </w:r>
+    </w:p>
+    <w:p>
+      <w:pPr>
+        <w:pStyle w:val="Heading2"/>
+        <w:spacing w:line="360" w:lineRule="auto"/>
+      </w:pPr>
+      <w:bookmarkStart w:id="58" w:name="_Toc525536505"/>
+      <w:bookmarkStart w:id="59" w:name="_Toc530143625"/>
+      <w:bookmarkStart w:id="60" w:name="_Toc8113394"/>
+      <w:r>
+        <w:t>Kebutuhan antarmuka eksternal</w:t>
+      </w:r>
+      <w:bookmarkEnd w:id="58"/>
+      <w:bookmarkEnd w:id="59"/>
+      <w:bookmarkEnd w:id="60"/>
+    </w:p>
+    <w:p>
+      <w:pPr>
+        <w:pStyle w:val="Heading3"/>
+        <w:spacing w:line="360" w:lineRule="auto"/>
+      </w:pPr>
+      <w:bookmarkStart w:id="61" w:name="_Toc525536506"/>
+      <w:bookmarkStart w:id="62" w:name="_Toc530143626"/>
+      <w:bookmarkStart w:id="63" w:name="_Toc8113395"/>
+      <w:r>
+        <w:t>Antarmuka pe</w:t>
+      </w:r>
+      <w:bookmarkEnd w:id="61"/>
+      <w:bookmarkEnd w:id="62"/>
+      <w:r>
+        <w:t>ngguna</w:t>
+      </w:r>
+      <w:bookmarkEnd w:id="63"/>
+    </w:p>
+    <w:p>
+      <w:pPr>
+        <w:spacing w:line="360" w:lineRule="auto"/>
+        <w:ind w:firstLine="720"/>
+        <w:jc w:val="both"/>
+        <w:rPr>
+          <w:color w:val="FF0000"/>
+          <w:sz w:val="16"/>
+          <w:lang w:val="en-ID"/>
+        </w:rPr>
+      </w:pPr>
+      <w:bookmarkStart w:id="64" w:name="_Toc525536507"/>
+      <w:bookmarkStart w:id="65" w:name="_Toc530143627"/>
+      <w:r>
+        <w:rPr>
+          <w:szCs w:val="22"/>
+          <w:lang w:val="en-ID"/>
+        </w:rPr>
+        <w:t xml:space="preserve"> </w:t>
       </w:r>
       <w:r>
         <w:rPr>
@@ -7860,21 +8419,7 @@
           <w:szCs w:val="22"/>
           <w:lang w:val="en-ID"/>
         </w:rPr>
-        <w:t xml:space="preserve"> </w:t>
-      </w:r>
-      <w:r>
-        <w:rPr>
-          <w:szCs w:val="22"/>
-          <w:lang w:val="sv-SE"/>
-        </w:rPr>
-        <w:t>ini memiliki keterbatasan-keterbatasan yaitu sebagai berikut  :</w:t>
-      </w:r>
-      <w:r>
-        <w:rPr>
-          <w:szCs w:val="22"/>
-          <w:lang w:val="sv-SE"/>
-        </w:rPr>
-        <w:t xml:space="preserve"> </w:t>
+        <w:t>[Berisi penjelasan singkat mengenai antarmuka pengguna system, seperti platform apa yang d</w:t>
       </w:r>
       <w:r>
         <w:rPr>
@@ -7882,7 +8427,7 @@
           <w:szCs w:val="22"/>
           <w:lang w:val="en-ID"/>
         </w:rPr>
-        <w:t>[Sebutkan batasan-batasan pengembangan system</w:t>
+        <w:t>igunakan</w:t>
       </w:r>
       <w:r>
         <w:rPr>
@@ -7890,245 +8435,43 @@
           <w:szCs w:val="22"/>
           <w:lang w:val="en-ID"/>
         </w:rPr>
-        <w:t>. Batasan bisa</w:t>
-      </w:r>
+        <w:t>, system operasi yang dibutuhkan, dsb.. ]</w:t>
+      </w:r>
+    </w:p>
+    <w:p>
+      <w:pPr>
+        <w:pStyle w:val="Heading3"/>
+        <w:spacing w:line="360" w:lineRule="auto"/>
+      </w:pPr>
+      <w:bookmarkStart w:id="66" w:name="_Toc8113396"/>
+      <w:r>
+        <w:t>Antarmuka perangkat keras</w:t>
+      </w:r>
+      <w:bookmarkEnd w:id="64"/>
+      <w:bookmarkEnd w:id="65"/>
+      <w:bookmarkEnd w:id="66"/>
+    </w:p>
+    <w:p>
+      <w:pPr>
+        <w:spacing w:line="360" w:lineRule="auto"/>
+        <w:ind w:firstLine="720"/>
+        <w:jc w:val="both"/>
+        <w:rPr>
+          <w:color w:val="FF0000"/>
+          <w:sz w:val="16"/>
+          <w:lang w:val="en-ID"/>
+        </w:rPr>
+      </w:pPr>
+      <w:bookmarkStart w:id="67" w:name="_Toc525536508"/>
+      <w:bookmarkStart w:id="68" w:name="_Toc530143628"/>
       <w:r>
         <w:rPr>
           <w:color w:val="FF0000"/>
           <w:szCs w:val="22"/>
           <w:lang w:val="en-ID"/>
         </w:rPr>
-        <w:t xml:space="preserve"> berupa Batasan Bahasa pemrograman yang digunakan, bentuk data input, bentuk teknologi, Batasan infrastruktur,</w:t>
-      </w:r>
-      <w:r>
-        <w:rPr>
-          <w:color w:val="FF0000"/>
-          <w:szCs w:val="22"/>
-          <w:lang w:val="en-ID"/>
-        </w:rPr>
-        <w:t xml:space="preserve"> Batasan interaksi dengan system lain,</w:t>
-      </w:r>
-      <w:r>
-        <w:rPr>
-          <w:color w:val="FF0000"/>
-          <w:szCs w:val="22"/>
-          <w:lang w:val="en-ID"/>
-        </w:rPr>
-        <w:t xml:space="preserve"> dll.</w:t>
-      </w:r>
-      <w:r>
-        <w:rPr>
-          <w:color w:val="FF0000"/>
-          <w:szCs w:val="22"/>
-          <w:lang w:val="en-ID"/>
-        </w:rPr>
-        <w:t>]</w:t>
-      </w:r>
-    </w:p>
-    <w:p>
-      <w:pPr>
-        <w:numPr>
-          <w:ilvl w:val="0"/>
-          <w:numId w:val="9"/>
-        </w:numPr>
-        <w:spacing w:line="360" w:lineRule="auto"/>
-        <w:ind w:hanging="360"/>
-        <w:jc w:val="both"/>
-        <w:rPr>
-          <w:color w:val="FF0000"/>
-          <w:szCs w:val="22"/>
-        </w:rPr>
-      </w:pPr>
-      <w:r>
-        <w:rPr>
-          <w:color w:val="FF0000"/>
-          <w:szCs w:val="22"/>
-          <w:lang w:val="en-ID"/>
-        </w:rPr>
-        <w:t>Batasan 1</w:t>
-      </w:r>
-    </w:p>
-    <w:p>
-      <w:pPr>
-        <w:numPr>
-          <w:ilvl w:val="0"/>
-          <w:numId w:val="9"/>
-        </w:numPr>
-        <w:spacing w:line="360" w:lineRule="auto"/>
-        <w:ind w:hanging="360"/>
-        <w:jc w:val="both"/>
-        <w:rPr>
-          <w:color w:val="FF0000"/>
-          <w:szCs w:val="22"/>
-        </w:rPr>
-      </w:pPr>
-      <w:r>
-        <w:rPr>
-          <w:color w:val="FF0000"/>
-          <w:szCs w:val="22"/>
-          <w:lang w:val="en-ID"/>
-        </w:rPr>
-        <w:t>Batasan 2</w:t>
-      </w:r>
-    </w:p>
-    <w:p>
-      <w:pPr>
-        <w:numPr>
-          <w:ilvl w:val="0"/>
-          <w:numId w:val="9"/>
-        </w:numPr>
-        <w:spacing w:line="360" w:lineRule="auto"/>
-        <w:ind w:hanging="360"/>
-        <w:jc w:val="both"/>
-        <w:rPr>
-          <w:color w:val="FF0000"/>
-          <w:szCs w:val="22"/>
-        </w:rPr>
-      </w:pPr>
-      <w:r>
-        <w:rPr>
-          <w:color w:val="FF0000"/>
-          <w:szCs w:val="22"/>
-          <w:lang w:val="en-ID"/>
-        </w:rPr>
-        <w:t>Dst, …</w:t>
-      </w:r>
-    </w:p>
-    <w:p>
-      <w:pPr>
-        <w:pStyle w:val="Heading2"/>
-      </w:pPr>
-      <w:bookmarkStart w:id="51" w:name="_Toc525536503"/>
-      <w:bookmarkStart w:id="52" w:name="_Toc530143623"/>
-      <w:bookmarkStart w:id="53" w:name="_Toc8113392"/>
-      <w:r>
-        <w:t>Lingkungan Operasi</w:t>
-      </w:r>
-      <w:bookmarkEnd w:id="51"/>
-      <w:bookmarkEnd w:id="52"/>
-      <w:bookmarkEnd w:id="53"/>
-      <w:r>
-        <w:t xml:space="preserve"> </w:t>
-      </w:r>
-    </w:p>
-    <w:p>
-      <w:pPr>
-        <w:ind w:left="432"/>
-      </w:pPr>
-    </w:p>
-    <w:p>
-      <w:pPr>
-        <w:rPr>
-          <w:sz w:val="16"/>
-          <w:lang w:val="en-ID"/>
-        </w:rPr>
-      </w:pPr>
-      <w:r>
-        <w:rPr>
-          <w:szCs w:val="22"/>
-        </w:rPr>
-        <w:t xml:space="preserve">Lingkungan operasi untuk menjalankan </w:t>
-      </w:r>
-      <w:r>
-        <w:rPr>
-          <w:color w:val="FF0000"/>
-          <w:szCs w:val="22"/>
-          <w:lang w:val="en-ID"/>
-        </w:rPr>
-        <w:t>[nama sistem</w:t>
-      </w:r>
-      <w:r>
-        <w:rPr>
-          <w:color w:val="FF0000"/>
-          <w:szCs w:val="22"/>
-          <w:lang w:val="en-ID"/>
-        </w:rPr>
-        <w:t>]</w:t>
-      </w:r>
-      <w:r>
-        <w:rPr>
-          <w:color w:val="FF0000"/>
-          <w:szCs w:val="22"/>
-          <w:lang w:val="en-ID"/>
-        </w:rPr>
-        <w:t xml:space="preserve"> </w:t>
-      </w:r>
-      <w:r>
-        <w:rPr>
-          <w:szCs w:val="22"/>
-        </w:rPr>
-        <w:t>ini dalam pengembangannya adalah sebagai berikut  :</w:t>
-      </w:r>
-      <w:r>
-        <w:rPr>
-          <w:szCs w:val="22"/>
-          <w:lang w:val="en-ID"/>
-        </w:rPr>
-        <w:t xml:space="preserve"> </w:t>
-      </w:r>
-      <w:r>
-        <w:rPr>
-          <w:color w:val="FF0000"/>
-          <w:szCs w:val="22"/>
-          <w:lang w:val="en-ID"/>
-        </w:rPr>
-        <w:t>[Menjelaskan tentang lingkungan operasi dari system, misal mengulas tentang system operasi yang dibutuhkan, dll.]</w:t>
-      </w:r>
-    </w:p>
-    <w:p/>
-    <w:p>
-      <w:pPr>
-        <w:pStyle w:val="Heading1"/>
-        <w:spacing w:line="360" w:lineRule="auto"/>
-        <w:rPr>
-          <w:lang w:val="id-ID"/>
-        </w:rPr>
-      </w:pPr>
-      <w:bookmarkStart w:id="54" w:name="_Toc525536504"/>
-      <w:bookmarkStart w:id="55" w:name="_Toc530143624"/>
-      <w:bookmarkStart w:id="56" w:name="_Toc8113393"/>
-      <w:r>
-        <w:t>Deskripsi Umum Kebutuhan</w:t>
-      </w:r>
-      <w:bookmarkEnd w:id="54"/>
-      <w:bookmarkEnd w:id="55"/>
-      <w:bookmarkEnd w:id="56"/>
-      <w:r>
-        <w:t xml:space="preserve"> </w:t>
-      </w:r>
-    </w:p>
-    <w:p>
-      <w:pPr>
-        <w:pStyle w:val="Heading2"/>
-        <w:spacing w:line="360" w:lineRule="auto"/>
-      </w:pPr>
-      <w:bookmarkStart w:id="57" w:name="_Toc525536505"/>
-      <w:bookmarkStart w:id="58" w:name="_Toc530143625"/>
-      <w:bookmarkStart w:id="59" w:name="_Toc8113394"/>
-      <w:r>
-        <w:t>Kebutuhan antarmuka eksternal</w:t>
-      </w:r>
-      <w:bookmarkEnd w:id="57"/>
-      <w:bookmarkEnd w:id="58"/>
-      <w:bookmarkEnd w:id="59"/>
-    </w:p>
-    <w:p>
-      <w:pPr>
-        <w:pStyle w:val="Heading3"/>
-        <w:spacing w:line="360" w:lineRule="auto"/>
-      </w:pPr>
-      <w:bookmarkStart w:id="60" w:name="_Toc525536506"/>
-      <w:bookmarkStart w:id="61" w:name="_Toc530143626"/>
-      <w:bookmarkStart w:id="62" w:name="_Toc8113395"/>
-      <w:r>
-        <w:t>Antarmuka pe</w:t>
-      </w:r>
-      <w:bookmarkEnd w:id="60"/>
-      <w:bookmarkEnd w:id="61"/>
-      <w:r>
-        <w:t>ngguna</w:t>
-      </w:r>
-      <w:bookmarkEnd w:id="62"/>
+        <w:t>[Berisi penjelasan singkat mengenai antarmuka pengguna system, seperti platform apa yang digunakan, alat inputannya, system operasi yang dibutuhkan, dsb.. ]</w:t>
+      </w:r>
     </w:p>
     <w:p>
       <w:pPr>
@@ -8136,103 +8479,23 @@
         <w:ind w:firstLine="720"/>
         <w:jc w:val="both"/>
         <w:rPr>
-          <w:color w:val="FF0000"/>
           <w:sz w:val="16"/>
           <w:lang w:val="en-ID"/>
         </w:rPr>
       </w:pPr>
-      <w:bookmarkStart w:id="63" w:name="_Toc525536507"/>
-      <w:bookmarkStart w:id="64" w:name="_Toc530143627"/>
-      <w:r>
-        <w:rPr>
-          <w:szCs w:val="22"/>
-          <w:lang w:val="en-ID"/>
-        </w:rPr>
-        <w:t xml:space="preserve"> </w:t>
-      </w:r>
-      <w:r>
-        <w:rPr>
-          <w:color w:val="FF0000"/>
-          <w:szCs w:val="22"/>
-          <w:lang w:val="en-ID"/>
-        </w:rPr>
-        <w:t>[Berisi penjelasan singkat mengenai antarmuka pengguna system, seperti platform apa yang d</w:t>
-      </w:r>
-      <w:r>
-        <w:rPr>
-          <w:color w:val="FF0000"/>
-          <w:szCs w:val="22"/>
-          <w:lang w:val="en-ID"/>
-        </w:rPr>
-        <w:t>igunakan</w:t>
-      </w:r>
-      <w:r>
-        <w:rPr>
-          <w:color w:val="FF0000"/>
-          <w:szCs w:val="22"/>
-          <w:lang w:val="en-ID"/>
-        </w:rPr>
-        <w:t>, system operasi yang dibutuhkan, dsb.. ]</w:t>
-      </w:r>
     </w:p>
     <w:p>
       <w:pPr>
         <w:pStyle w:val="Heading3"/>
         <w:spacing w:line="360" w:lineRule="auto"/>
       </w:pPr>
-      <w:bookmarkStart w:id="65" w:name="_Toc8113396"/>
-      <w:r>
-        <w:t>Antarmuka perangkat keras</w:t>
-      </w:r>
-      <w:bookmarkEnd w:id="63"/>
-      <w:bookmarkEnd w:id="64"/>
-      <w:bookmarkEnd w:id="65"/>
-    </w:p>
-    <w:p>
-      <w:pPr>
-        <w:spacing w:line="360" w:lineRule="auto"/>
-        <w:ind w:firstLine="720"/>
-        <w:jc w:val="both"/>
-        <w:rPr>
-          <w:color w:val="FF0000"/>
-          <w:sz w:val="16"/>
-          <w:lang w:val="en-ID"/>
-        </w:rPr>
-      </w:pPr>
-      <w:bookmarkStart w:id="66" w:name="_Toc525536508"/>
-      <w:bookmarkStart w:id="67" w:name="_Toc530143628"/>
-      <w:r>
-        <w:rPr>
-          <w:color w:val="FF0000"/>
-          <w:szCs w:val="22"/>
-          <w:lang w:val="en-ID"/>
-        </w:rPr>
-        <w:t>[Berisi penjelasan singkat mengenai antarmuka pengguna system, seperti platform apa yang digunakan, alat inputannya, system operasi yang dibutuhkan, dsb.. ]</w:t>
-      </w:r>
-    </w:p>
-    <w:p>
-      <w:pPr>
-        <w:spacing w:line="360" w:lineRule="auto"/>
-        <w:ind w:firstLine="720"/>
-        <w:jc w:val="both"/>
-        <w:rPr>
-          <w:sz w:val="16"/>
-          <w:lang w:val="en-ID"/>
-        </w:rPr>
-      </w:pPr>
-    </w:p>
-    <w:p>
-      <w:pPr>
-        <w:pStyle w:val="Heading3"/>
-        <w:spacing w:line="360" w:lineRule="auto"/>
-      </w:pPr>
-      <w:bookmarkStart w:id="68" w:name="_Toc8113397"/>
+      <w:bookmarkStart w:id="69" w:name="_Toc8113397"/>
       <w:r>
         <w:t>Antarmuka perangkat lunak</w:t>
       </w:r>
-      <w:bookmarkEnd w:id="66"/>
       <w:bookmarkEnd w:id="67"/>
       <w:bookmarkEnd w:id="68"/>
+      <w:bookmarkEnd w:id="69"/>
     </w:p>
     <w:p>
       <w:pPr>
@@ -8300,15 +8563,15 @@
         <w:pStyle w:val="Heading3"/>
         <w:spacing w:line="360" w:lineRule="auto"/>
       </w:pPr>
-      <w:bookmarkStart w:id="69" w:name="_Toc525536509"/>
-      <w:bookmarkStart w:id="70" w:name="_Toc530143629"/>
-      <w:bookmarkStart w:id="71" w:name="_Toc8113398"/>
+      <w:bookmarkStart w:id="70" w:name="_Toc525536509"/>
+      <w:bookmarkStart w:id="71" w:name="_Toc530143629"/>
+      <w:bookmarkStart w:id="72" w:name="_Toc8113398"/>
       <w:r>
         <w:t>Antarmuka komunikasi</w:t>
       </w:r>
-      <w:bookmarkEnd w:id="69"/>
       <w:bookmarkEnd w:id="70"/>
       <w:bookmarkEnd w:id="71"/>
+      <w:bookmarkEnd w:id="72"/>
     </w:p>
     <w:p>
       <w:pPr>
@@ -8321,8 +8584,8 @@
           <w:lang w:val="en-ID"/>
         </w:rPr>
       </w:pPr>
-      <w:bookmarkStart w:id="72" w:name="_Toc525536510"/>
-      <w:bookmarkStart w:id="73" w:name="_Toc530143630"/>
+      <w:bookmarkStart w:id="73" w:name="_Toc525536510"/>
+      <w:bookmarkStart w:id="74" w:name="_Toc530143630"/>
       <w:r>
         <w:rPr>
           <w:color w:val="FF0000"/>
@@ -8418,34 +8681,34 @@
         <w:pStyle w:val="Heading2"/>
         <w:spacing w:line="360" w:lineRule="auto"/>
       </w:pPr>
-      <w:bookmarkStart w:id="74" w:name="_Toc8113399"/>
+      <w:bookmarkStart w:id="75" w:name="_Toc8113399"/>
       <w:r>
         <w:lastRenderedPageBreak/>
         <w:t>Deskripsi Fungsional</w:t>
       </w:r>
-      <w:bookmarkEnd w:id="72"/>
       <w:bookmarkEnd w:id="73"/>
       <w:bookmarkEnd w:id="74"/>
+      <w:bookmarkEnd w:id="75"/>
     </w:p>
     <w:p>
       <w:pPr>
         <w:pStyle w:val="Heading3"/>
         <w:spacing w:line="360" w:lineRule="auto"/>
       </w:pPr>
-      <w:bookmarkStart w:id="75" w:name="_Toc525536511"/>
-      <w:bookmarkStart w:id="76" w:name="_Toc530143631"/>
-      <w:bookmarkStart w:id="77" w:name="_Toc8113400"/>
-      <w:bookmarkStart w:id="78" w:name="_Toc505173933"/>
+      <w:bookmarkStart w:id="76" w:name="_Toc525536511"/>
+      <w:bookmarkStart w:id="77" w:name="_Toc530143631"/>
+      <w:bookmarkStart w:id="78" w:name="_Toc8113400"/>
+      <w:bookmarkStart w:id="79" w:name="_Toc505173933"/>
       <w:r>
         <w:t>Use Case Diagram</w:t>
       </w:r>
-      <w:bookmarkEnd w:id="75"/>
       <w:bookmarkEnd w:id="76"/>
       <w:bookmarkEnd w:id="77"/>
+      <w:bookmarkEnd w:id="78"/>
       <w:r>
         <w:t xml:space="preserve"> </w:t>
       </w:r>
-      <w:bookmarkEnd w:id="78"/>
+      <w:bookmarkEnd w:id="79"/>
     </w:p>
     <w:p>
       <w:pPr>
@@ -8488,42 +8751,55 @@
           <w:lang w:val="en-US"/>
         </w:rPr>
       </w:pPr>
-      <w:bookmarkStart w:id="79" w:name="_Toc527379120"/>
+      <w:bookmarkStart w:id="80" w:name="_Toc527379120"/>
       <w:r>
         <w:t xml:space="preserve">Gambar </w:t>
       </w:r>
-      <w:fldSimple w:instr=" SEQ Gambar \* ARABIC ">
-        <w:r>
-          <w:rPr>
-            <w:noProof/>
-          </w:rPr>
-          <w:t>1</w:t>
-        </w:r>
-      </w:fldSimple>
+      <w:r>
+        <w:fldChar w:fldCharType="begin"/>
+      </w:r>
+      <w:r>
+        <w:instrText xml:space="preserve"> SEQ Gambar \* ARABIC </w:instrText>
+      </w:r>
+      <w:r>
+        <w:fldChar w:fldCharType="separate"/>
+      </w:r>
+      <w:r>
+        <w:rPr>
+          <w:noProof/>
+        </w:rPr>
+        <w:t>1</w:t>
+      </w:r>
+      <w:r>
+        <w:rPr>
+          <w:noProof/>
+        </w:rPr>
+        <w:fldChar w:fldCharType="end"/>
+      </w:r>
       <w:r>
         <w:rPr>
           <w:lang w:val="en-US"/>
         </w:rPr>
         <w:t xml:space="preserve"> Use Case Diagram</w:t>
       </w:r>
-      <w:bookmarkEnd w:id="79"/>
+      <w:bookmarkEnd w:id="80"/>
     </w:p>
     <w:p>
       <w:pPr>
         <w:pStyle w:val="Heading3"/>
       </w:pPr>
-      <w:bookmarkStart w:id="80" w:name="_Toc8113401"/>
+      <w:bookmarkStart w:id="81" w:name="_Toc8113401"/>
       <w:r>
         <w:t xml:space="preserve">Use Case </w:t>
       </w:r>
       <w:r>
         <w:t>Specification</w:t>
       </w:r>
-      <w:bookmarkStart w:id="81" w:name="_Toc123968323"/>
-      <w:bookmarkStart w:id="82" w:name="_Toc125786124"/>
-      <w:bookmarkStart w:id="83" w:name="_Toc125788788"/>
-      <w:bookmarkStart w:id="84" w:name="_Toc437438789"/>
-      <w:bookmarkEnd w:id="80"/>
+      <w:bookmarkStart w:id="82" w:name="_Toc123968323"/>
+      <w:bookmarkStart w:id="83" w:name="_Toc125786124"/>
+      <w:bookmarkStart w:id="84" w:name="_Toc125788788"/>
+      <w:bookmarkStart w:id="85" w:name="_Toc437438789"/>
+      <w:bookmarkEnd w:id="81"/>
       <w:r>
         <w:t xml:space="preserve"> </w:t>
       </w:r>
@@ -8532,10 +8808,10 @@
       <w:pPr>
         <w:pStyle w:val="Heading4"/>
       </w:pPr>
-      <w:bookmarkStart w:id="85" w:name="_Toc8113402"/>
-      <w:bookmarkEnd w:id="81"/>
+      <w:bookmarkStart w:id="86" w:name="_Toc8113402"/>
       <w:bookmarkEnd w:id="82"/>
       <w:bookmarkEnd w:id="83"/>
+      <w:bookmarkEnd w:id="84"/>
       <w:r>
         <w:t>Use Case</w:t>
       </w:r>
@@ -8548,16 +8824,16 @@
         </w:rPr>
         <w:t xml:space="preserve"> Register Akun</w:t>
       </w:r>
+      <w:bookmarkEnd w:id="86"/>
+    </w:p>
+    <w:p>
+      <w:pPr>
+        <w:pStyle w:val="Heading5"/>
+      </w:pPr>
+      <w:r>
+        <w:t>Skenario</w:t>
+      </w:r>
       <w:bookmarkEnd w:id="85"/>
-    </w:p>
-    <w:p>
-      <w:pPr>
-        <w:pStyle w:val="Heading5"/>
-      </w:pPr>
-      <w:r>
-        <w:t>Skenario</w:t>
-      </w:r>
-      <w:bookmarkEnd w:id="84"/>
       <w:r>
         <w:t>:</w:t>
       </w:r>
@@ -8589,18 +8865,31 @@
         <w:keepNext/>
         <w:jc w:val="center"/>
       </w:pPr>
-      <w:bookmarkStart w:id="86" w:name="_Toc8113409"/>
+      <w:bookmarkStart w:id="87" w:name="_Toc8113409"/>
       <w:r>
         <w:t xml:space="preserve">Tabel </w:t>
       </w:r>
-      <w:fldSimple w:instr=" SEQ Tabel \* ARABIC ">
-        <w:r>
-          <w:rPr>
-            <w:noProof/>
-          </w:rPr>
-          <w:t>3</w:t>
-        </w:r>
-      </w:fldSimple>
+      <w:r>
+        <w:fldChar w:fldCharType="begin"/>
+      </w:r>
+      <w:r>
+        <w:instrText xml:space="preserve"> SEQ Tabel \* ARABIC </w:instrText>
+      </w:r>
+      <w:r>
+        <w:fldChar w:fldCharType="separate"/>
+      </w:r>
+      <w:r>
+        <w:rPr>
+          <w:noProof/>
+        </w:rPr>
+        <w:t>3</w:t>
+      </w:r>
+      <w:r>
+        <w:rPr>
+          <w:noProof/>
+        </w:rPr>
+        <w:fldChar w:fldCharType="end"/>
+      </w:r>
       <w:r>
         <w:rPr>
           <w:lang w:val="en-US"/>
@@ -8625,7 +8914,7 @@
         </w:rPr>
         <w:t>1]</w:t>
       </w:r>
-      <w:bookmarkEnd w:id="86"/>
+      <w:bookmarkEnd w:id="87"/>
     </w:p>
     <w:tbl>
       <w:tblPr>
@@ -9825,18 +10114,31 @@
           <w:szCs w:val="24"/>
         </w:rPr>
       </w:pPr>
-      <w:bookmarkStart w:id="87" w:name="_Toc527379121"/>
+      <w:bookmarkStart w:id="88" w:name="_Toc527379121"/>
       <w:r>
         <w:t xml:space="preserve">Gambar </w:t>
       </w:r>
-      <w:fldSimple w:instr=" SEQ Gambar \* ARABIC ">
-        <w:r>
-          <w:rPr>
-            <w:noProof/>
-          </w:rPr>
-          <w:t>2</w:t>
-        </w:r>
-      </w:fldSimple>
+      <w:r>
+        <w:fldChar w:fldCharType="begin"/>
+      </w:r>
+      <w:r>
+        <w:instrText xml:space="preserve"> SEQ Gambar \* ARABIC </w:instrText>
+      </w:r>
+      <w:r>
+        <w:fldChar w:fldCharType="separate"/>
+      </w:r>
+      <w:r>
+        <w:rPr>
+          <w:noProof/>
+        </w:rPr>
+        <w:t>2</w:t>
+      </w:r>
+      <w:r>
+        <w:rPr>
+          <w:noProof/>
+        </w:rPr>
+        <w:fldChar w:fldCharType="end"/>
+      </w:r>
       <w:r>
         <w:t xml:space="preserve"> Diagram aktivitas : </w:t>
       </w:r>
@@ -9846,7 +10148,7 @@
         </w:rPr>
         <w:t>[Nama Fungsi1]</w:t>
       </w:r>
-      <w:bookmarkEnd w:id="87"/>
+      <w:bookmarkEnd w:id="88"/>
     </w:p>
     <w:p>
       <w:pPr>
@@ -9860,7 +10162,7 @@
       <w:pPr>
         <w:pStyle w:val="Heading4"/>
       </w:pPr>
-      <w:bookmarkStart w:id="88" w:name="_Toc8113403"/>
+      <w:bookmarkStart w:id="89" w:name="_Toc8113403"/>
       <w:r>
         <w:t>Use Case</w:t>
       </w:r>
@@ -9887,7 +10189,7 @@
         </w:rPr>
         <w:t xml:space="preserve"> Login Akun</w:t>
       </w:r>
-      <w:bookmarkEnd w:id="88"/>
+      <w:bookmarkEnd w:id="89"/>
     </w:p>
     <w:p>
       <w:pPr>
@@ -9924,18 +10226,31 @@
         <w:keepNext/>
         <w:jc w:val="center"/>
       </w:pPr>
-      <w:bookmarkStart w:id="89" w:name="_Toc8113410"/>
+      <w:bookmarkStart w:id="90" w:name="_Toc8113410"/>
       <w:r>
         <w:t xml:space="preserve">Tabel </w:t>
       </w:r>
-      <w:fldSimple w:instr=" SEQ Tabel \* ARABIC ">
-        <w:r>
-          <w:rPr>
-            <w:noProof/>
-          </w:rPr>
-          <w:t>3</w:t>
-        </w:r>
-      </w:fldSimple>
+      <w:r>
+        <w:fldChar w:fldCharType="begin"/>
+      </w:r>
+      <w:r>
+        <w:instrText xml:space="preserve"> SEQ Tabel \* ARABIC </w:instrText>
+      </w:r>
+      <w:r>
+        <w:fldChar w:fldCharType="separate"/>
+      </w:r>
+      <w:r>
+        <w:rPr>
+          <w:noProof/>
+        </w:rPr>
+        <w:t>3</w:t>
+      </w:r>
+      <w:r>
+        <w:rPr>
+          <w:noProof/>
+        </w:rPr>
+        <w:fldChar w:fldCharType="end"/>
+      </w:r>
       <w:r>
         <w:rPr>
           <w:lang w:val="en-US"/>
@@ -9960,7 +10275,7 @@
         </w:rPr>
         <w:t>]</w:t>
       </w:r>
-      <w:bookmarkEnd w:id="89"/>
+      <w:bookmarkEnd w:id="90"/>
     </w:p>
     <w:tbl>
       <w:tblPr>
@@ -10703,18 +11018,31 @@
         <w:pStyle w:val="Caption"/>
         <w:jc w:val="center"/>
       </w:pPr>
-      <w:bookmarkStart w:id="90" w:name="_Toc527379123"/>
+      <w:bookmarkStart w:id="91" w:name="_Toc527379123"/>
       <w:r>
         <w:t xml:space="preserve">Gambar </w:t>
       </w:r>
-      <w:fldSimple w:instr=" SEQ Gambar \* ARABIC ">
-        <w:r>
-          <w:rPr>
-            <w:noProof/>
-          </w:rPr>
-          <w:t>2</w:t>
-        </w:r>
-      </w:fldSimple>
+      <w:r>
+        <w:fldChar w:fldCharType="begin"/>
+      </w:r>
+      <w:r>
+        <w:instrText xml:space="preserve"> SEQ Gambar \* ARABIC </w:instrText>
+      </w:r>
+      <w:r>
+        <w:fldChar w:fldCharType="separate"/>
+      </w:r>
+      <w:r>
+        <w:rPr>
+          <w:noProof/>
+        </w:rPr>
+        <w:t>2</w:t>
+      </w:r>
+      <w:r>
+        <w:rPr>
+          <w:noProof/>
+        </w:rPr>
+        <w:fldChar w:fldCharType="end"/>
+      </w:r>
       <w:r>
         <w:t xml:space="preserve"> Diagram aktivitas : </w:t>
       </w:r>
@@ -10742,7 +11070,7 @@
         </w:rPr>
         <w:t>]</w:t>
       </w:r>
-      <w:bookmarkEnd w:id="90"/>
+      <w:bookmarkEnd w:id="91"/>
     </w:p>
     <w:p>
       <w:pPr>
@@ -10814,14 +11142,27 @@
       <w:r>
         <w:t xml:space="preserve">Tabel </w:t>
       </w:r>
-      <w:fldSimple w:instr=" SEQ Tabel \* ARABIC ">
-        <w:r>
-          <w:rPr>
-            <w:noProof/>
-          </w:rPr>
-          <w:t>3</w:t>
-        </w:r>
-      </w:fldSimple>
+      <w:r>
+        <w:fldChar w:fldCharType="begin"/>
+      </w:r>
+      <w:r>
+        <w:instrText xml:space="preserve"> SEQ Tabel \* ARABIC </w:instrText>
+      </w:r>
+      <w:r>
+        <w:fldChar w:fldCharType="separate"/>
+      </w:r>
+      <w:r>
+        <w:rPr>
+          <w:noProof/>
+        </w:rPr>
+        <w:t>3</w:t>
+      </w:r>
+      <w:r>
+        <w:rPr>
+          <w:noProof/>
+        </w:rPr>
+        <w:fldChar w:fldCharType="end"/>
+      </w:r>
       <w:r>
         <w:rPr>
           <w:lang w:val="en-US"/>
@@ -11573,14 +11914,27 @@
       <w:r>
         <w:t xml:space="preserve">Gambar </w:t>
       </w:r>
-      <w:fldSimple w:instr=" SEQ Gambar \* ARABIC ">
-        <w:r>
-          <w:rPr>
-            <w:noProof/>
-          </w:rPr>
-          <w:t>2</w:t>
-        </w:r>
-      </w:fldSimple>
+      <w:r>
+        <w:fldChar w:fldCharType="begin"/>
+      </w:r>
+      <w:r>
+        <w:instrText xml:space="preserve"> SEQ Gambar \* ARABIC </w:instrText>
+      </w:r>
+      <w:r>
+        <w:fldChar w:fldCharType="separate"/>
+      </w:r>
+      <w:r>
+        <w:rPr>
+          <w:noProof/>
+        </w:rPr>
+        <w:t>2</w:t>
+      </w:r>
+      <w:r>
+        <w:rPr>
+          <w:noProof/>
+        </w:rPr>
+        <w:fldChar w:fldCharType="end"/>
+      </w:r>
       <w:r>
         <w:t xml:space="preserve"> Diagram aktivitas : </w:t>
       </w:r>
@@ -11656,19 +12010,35 @@
       <w:r>
         <w:t xml:space="preserve">Tabel </w:t>
       </w:r>
-      <w:fldSimple w:instr=" SEQ Tabel \* ARABIC ">
-        <w:r>
-          <w:rPr>
-            <w:noProof/>
-          </w:rPr>
-          <w:t>3</w:t>
-        </w:r>
-      </w:fldSimple>
+      <w:r>
+        <w:fldChar w:fldCharType="begin"/>
+      </w:r>
+      <w:r>
+        <w:instrText xml:space="preserve"> SEQ Tabel \* ARABIC </w:instrText>
+      </w:r>
+      <w:r>
+        <w:fldChar w:fldCharType="separate"/>
+      </w:r>
+      <w:r>
+        <w:rPr>
+          <w:noProof/>
+        </w:rPr>
+        <w:t>3</w:t>
+      </w:r>
+      <w:r>
+        <w:rPr>
+          <w:noProof/>
+        </w:rPr>
+        <w:fldChar w:fldCharType="end"/>
+      </w:r>
       <w:r>
         <w:rPr>
           <w:lang w:val="en-US"/>
         </w:rPr>
-        <w:t xml:space="preserve"> [Nama Use Case 2]</w:t>
+        <w:t xml:space="preserve"> </w:t>
+      </w:r>
+      <w:r>
+        <w:t>Melihat Histori Pemesanan</w:t>
       </w:r>
     </w:p>
     <w:tbl>
@@ -11827,6 +12197,12 @@
                 <w:lang w:val="id-ID"/>
               </w:rPr>
             </w:pPr>
+            <w:r>
+              <w:rPr>
+                <w:lang w:val="id-ID"/>
+              </w:rPr>
+              <w:t>-</w:t>
+            </w:r>
           </w:p>
         </w:tc>
       </w:tr>
@@ -12371,9 +12747,50 @@
         <w:rPr>
           <w:noProof/>
           <w:color w:val="FF0000"/>
-          <w:lang w:val="en-US"/>
-        </w:rPr>
-        <w:t>[Salinkan Diagram Aktivitas anda disini]</w:t>
+          <w:lang w:eastAsia="id-ID"/>
+        </w:rPr>
+        <w:lastRenderedPageBreak/>
+        <w:drawing>
+          <wp:inline distT="0" distB="0" distL="0" distR="0" wp14:anchorId="0D1A8DC1" wp14:editId="3D6F0ECC">
+            <wp:extent cx="4229100" cy="1914525"/>
+            <wp:effectExtent l="0" t="0" r="0" b="9525"/>
+            <wp:docPr id="2" name="Picture 2"/>
+            <wp:cNvGraphicFramePr>
+              <a:graphicFrameLocks xmlns:a="http://schemas.openxmlformats.org/drawingml/2006/main" noChangeAspect="1"/>
+            </wp:cNvGraphicFramePr>
+            <a:graphic xmlns:a="http://schemas.openxmlformats.org/drawingml/2006/main">
+              <a:graphicData uri="http://schemas.openxmlformats.org/drawingml/2006/picture">
+                <pic:pic xmlns:pic="http://schemas.openxmlformats.org/drawingml/2006/picture">
+                  <pic:nvPicPr>
+                    <pic:cNvPr id="0" name="f4 histori.JPG"/>
+                    <pic:cNvPicPr/>
+                  </pic:nvPicPr>
+                  <pic:blipFill>
+                    <a:blip r:embed="rId11">
+                      <a:extLst>
+                        <a:ext uri="{28A0092B-C50C-407E-A947-70E740481C1C}">
+                          <a14:useLocalDpi xmlns:a14="http://schemas.microsoft.com/office/drawing/2010/main" val="0"/>
+                        </a:ext>
+                      </a:extLst>
+                    </a:blip>
+                    <a:stretch>
+                      <a:fillRect/>
+                    </a:stretch>
+                  </pic:blipFill>
+                  <pic:spPr>
+                    <a:xfrm>
+                      <a:off x="0" y="0"/>
+                      <a:ext cx="4229100" cy="1914525"/>
+                    </a:xfrm>
+                    <a:prstGeom prst="rect">
+                      <a:avLst/>
+                    </a:prstGeom>
+                  </pic:spPr>
+                </pic:pic>
+              </a:graphicData>
+            </a:graphic>
+          </wp:inline>
+        </w:drawing>
       </w:r>
     </w:p>
     <w:p>
@@ -12390,22 +12807,32 @@
       <w:r>
         <w:t xml:space="preserve">Gambar </w:t>
       </w:r>
-      <w:fldSimple w:instr=" SEQ Gambar \* ARABIC ">
-        <w:r>
-          <w:rPr>
-            <w:noProof/>
-          </w:rPr>
-          <w:t>2</w:t>
-        </w:r>
-      </w:fldSimple>
+      <w:r>
+        <w:fldChar w:fldCharType="begin"/>
+      </w:r>
+      <w:r>
+        <w:instrText xml:space="preserve"> SEQ Gambar \* ARABIC </w:instrText>
+      </w:r>
+      <w:r>
+        <w:fldChar w:fldCharType="separate"/>
+      </w:r>
+      <w:r>
+        <w:rPr>
+          <w:noProof/>
+        </w:rPr>
+        <w:t>2</w:t>
+      </w:r>
+      <w:r>
+        <w:rPr>
+          <w:noProof/>
+        </w:rPr>
+        <w:fldChar w:fldCharType="end"/>
+      </w:r>
       <w:r>
         <w:t xml:space="preserve"> Diagram aktivitas : </w:t>
       </w:r>
       <w:r>
-        <w:rPr>
-          <w:lang w:val="en-US"/>
-        </w:rPr>
-        <w:t>[Nama Use Case 2]</w:t>
+        <w:t>Melihat Histori Pemesanan</w:t>
       </w:r>
     </w:p>
     <w:p>
@@ -12472,14 +12899,27 @@
       <w:r>
         <w:t xml:space="preserve">Tabel </w:t>
       </w:r>
-      <w:fldSimple w:instr=" SEQ Tabel \* ARABIC ">
-        <w:r>
-          <w:rPr>
-            <w:noProof/>
-          </w:rPr>
-          <w:t>3</w:t>
-        </w:r>
-      </w:fldSimple>
+      <w:r>
+        <w:fldChar w:fldCharType="begin"/>
+      </w:r>
+      <w:r>
+        <w:instrText xml:space="preserve"> SEQ Tabel \* ARABIC </w:instrText>
+      </w:r>
+      <w:r>
+        <w:fldChar w:fldCharType="separate"/>
+      </w:r>
+      <w:r>
+        <w:rPr>
+          <w:noProof/>
+        </w:rPr>
+        <w:t>3</w:t>
+      </w:r>
+      <w:r>
+        <w:rPr>
+          <w:noProof/>
+        </w:rPr>
+        <w:fldChar w:fldCharType="end"/>
+      </w:r>
       <w:r>
         <w:rPr>
           <w:lang w:val="en-US"/>
@@ -12536,7 +12976,6 @@
               <w:spacing w:beforeLines="20" w:before="48" w:afterLines="20" w:after="48"/>
             </w:pPr>
             <w:r>
-              <w:lastRenderedPageBreak/>
               <w:t>Nama Use Case</w:t>
             </w:r>
           </w:p>
@@ -13231,14 +13670,27 @@
       <w:r>
         <w:t xml:space="preserve">Gambar </w:t>
       </w:r>
-      <w:fldSimple w:instr=" SEQ Gambar \* ARABIC ">
-        <w:r>
-          <w:rPr>
-            <w:noProof/>
-          </w:rPr>
-          <w:t>2</w:t>
-        </w:r>
-      </w:fldSimple>
+      <w:r>
+        <w:fldChar w:fldCharType="begin"/>
+      </w:r>
+      <w:r>
+        <w:instrText xml:space="preserve"> SEQ Gambar \* ARABIC </w:instrText>
+      </w:r>
+      <w:r>
+        <w:fldChar w:fldCharType="separate"/>
+      </w:r>
+      <w:r>
+        <w:rPr>
+          <w:noProof/>
+        </w:rPr>
+        <w:t>2</w:t>
+      </w:r>
+      <w:r>
+        <w:rPr>
+          <w:noProof/>
+        </w:rPr>
+        <w:fldChar w:fldCharType="end"/>
+      </w:r>
       <w:r>
         <w:t xml:space="preserve"> Diagram aktivitas : </w:t>
       </w:r>
@@ -13254,6 +13706,7 @@
         <w:pStyle w:val="Heading4"/>
       </w:pPr>
       <w:r>
+        <w:lastRenderedPageBreak/>
         <w:t xml:space="preserve">Use Case </w:t>
       </w:r>
       <w:proofErr w:type="gramStart"/>
@@ -13315,14 +13768,27 @@
       <w:r>
         <w:t xml:space="preserve">Tabel </w:t>
       </w:r>
-      <w:fldSimple w:instr=" SEQ Tabel \* ARABIC ">
-        <w:r>
-          <w:rPr>
-            <w:noProof/>
-          </w:rPr>
-          <w:t>3</w:t>
-        </w:r>
-      </w:fldSimple>
+      <w:r>
+        <w:fldChar w:fldCharType="begin"/>
+      </w:r>
+      <w:r>
+        <w:instrText xml:space="preserve"> SEQ Tabel \* ARABIC </w:instrText>
+      </w:r>
+      <w:r>
+        <w:fldChar w:fldCharType="separate"/>
+      </w:r>
+      <w:r>
+        <w:rPr>
+          <w:noProof/>
+        </w:rPr>
+        <w:t>3</w:t>
+      </w:r>
+      <w:r>
+        <w:rPr>
+          <w:noProof/>
+        </w:rPr>
+        <w:fldChar w:fldCharType="end"/>
+      </w:r>
       <w:r>
         <w:rPr>
           <w:lang w:val="en-US"/>
@@ -13618,7 +14084,6 @@
               <w:jc w:val="center"/>
             </w:pPr>
             <w:r>
-              <w:lastRenderedPageBreak/>
               <w:t>Aktor</w:t>
             </w:r>
           </w:p>
@@ -14074,14 +14539,27 @@
       <w:r>
         <w:t xml:space="preserve">Gambar </w:t>
       </w:r>
-      <w:fldSimple w:instr=" SEQ Gambar \* ARABIC ">
-        <w:r>
-          <w:rPr>
-            <w:noProof/>
-          </w:rPr>
-          <w:t>2</w:t>
-        </w:r>
-      </w:fldSimple>
+      <w:r>
+        <w:fldChar w:fldCharType="begin"/>
+      </w:r>
+      <w:r>
+        <w:instrText xml:space="preserve"> SEQ Gambar \* ARABIC </w:instrText>
+      </w:r>
+      <w:r>
+        <w:fldChar w:fldCharType="separate"/>
+      </w:r>
+      <w:r>
+        <w:rPr>
+          <w:noProof/>
+        </w:rPr>
+        <w:t>2</w:t>
+      </w:r>
+      <w:r>
+        <w:rPr>
+          <w:noProof/>
+        </w:rPr>
+        <w:fldChar w:fldCharType="end"/>
+      </w:r>
       <w:r>
         <w:t xml:space="preserve"> Diagram aktivitas : </w:t>
       </w:r>
@@ -14164,14 +14642,27 @@
       <w:r>
         <w:t xml:space="preserve">Tabel </w:t>
       </w:r>
-      <w:fldSimple w:instr=" SEQ Tabel \* ARABIC ">
-        <w:r>
-          <w:rPr>
-            <w:noProof/>
-          </w:rPr>
-          <w:t>3</w:t>
-        </w:r>
-      </w:fldSimple>
+      <w:r>
+        <w:fldChar w:fldCharType="begin"/>
+      </w:r>
+      <w:r>
+        <w:instrText xml:space="preserve"> SEQ Tabel \* ARABIC </w:instrText>
+      </w:r>
+      <w:r>
+        <w:fldChar w:fldCharType="separate"/>
+      </w:r>
+      <w:r>
+        <w:rPr>
+          <w:noProof/>
+        </w:rPr>
+        <w:t>3</w:t>
+      </w:r>
+      <w:r>
+        <w:rPr>
+          <w:noProof/>
+        </w:rPr>
+        <w:fldChar w:fldCharType="end"/>
+      </w:r>
       <w:r>
         <w:rPr>
           <w:lang w:val="en-US"/>
@@ -14363,6 +14854,7 @@
               <w:spacing w:beforeLines="20" w:before="48" w:afterLines="20" w:after="48"/>
             </w:pPr>
             <w:r>
+              <w:lastRenderedPageBreak/>
               <w:t>Relasi</w:t>
             </w:r>
           </w:p>
@@ -14922,14 +15414,27 @@
       <w:r>
         <w:t xml:space="preserve">Gambar </w:t>
       </w:r>
-      <w:fldSimple w:instr=" SEQ Gambar \* ARABIC ">
-        <w:r>
-          <w:rPr>
-            <w:noProof/>
-          </w:rPr>
-          <w:t>2</w:t>
-        </w:r>
-      </w:fldSimple>
+      <w:r>
+        <w:fldChar w:fldCharType="begin"/>
+      </w:r>
+      <w:r>
+        <w:instrText xml:space="preserve"> SEQ Gambar \* ARABIC </w:instrText>
+      </w:r>
+      <w:r>
+        <w:fldChar w:fldCharType="separate"/>
+      </w:r>
+      <w:r>
+        <w:rPr>
+          <w:noProof/>
+        </w:rPr>
+        <w:t>2</w:t>
+      </w:r>
+      <w:r>
+        <w:rPr>
+          <w:noProof/>
+        </w:rPr>
+        <w:fldChar w:fldCharType="end"/>
+      </w:r>
       <w:r>
         <w:t xml:space="preserve"> Diagram aktivitas : </w:t>
       </w:r>
@@ -15009,19 +15514,35 @@
       <w:r>
         <w:t xml:space="preserve">Tabel </w:t>
       </w:r>
-      <w:fldSimple w:instr=" SEQ Tabel \* ARABIC ">
-        <w:r>
-          <w:rPr>
-            <w:noProof/>
-          </w:rPr>
-          <w:t>3</w:t>
-        </w:r>
-      </w:fldSimple>
+      <w:r>
+        <w:fldChar w:fldCharType="begin"/>
+      </w:r>
+      <w:r>
+        <w:instrText xml:space="preserve"> SEQ Tabel \* ARABIC </w:instrText>
+      </w:r>
+      <w:r>
+        <w:fldChar w:fldCharType="separate"/>
+      </w:r>
+      <w:r>
+        <w:rPr>
+          <w:noProof/>
+        </w:rPr>
+        <w:t>3</w:t>
+      </w:r>
+      <w:r>
+        <w:rPr>
+          <w:noProof/>
+        </w:rPr>
+        <w:fldChar w:fldCharType="end"/>
+      </w:r>
       <w:r>
         <w:rPr>
           <w:lang w:val="en-US"/>
         </w:rPr>
-        <w:t xml:space="preserve"> [Nama Use Case 2]</w:t>
+        <w:t xml:space="preserve"> </w:t>
+      </w:r>
+      <w:r>
+        <w:t>Melihat Status Pesanan</w:t>
       </w:r>
     </w:p>
     <w:tbl>
@@ -15161,7 +15682,16 @@
           <w:p>
             <w:pPr>
               <w:spacing w:beforeLines="20" w:before="48" w:afterLines="20" w:after="48"/>
-            </w:pPr>
+              <w:rPr>
+                <w:lang w:val="id-ID"/>
+              </w:rPr>
+            </w:pPr>
+            <w:r>
+              <w:rPr>
+                <w:lang w:val="id-ID"/>
+              </w:rPr>
+              <w:t>-</w:t>
+            </w:r>
           </w:p>
         </w:tc>
       </w:tr>
@@ -15488,6 +16018,7 @@
               <w:jc w:val="center"/>
             </w:pPr>
             <w:r>
+              <w:lastRenderedPageBreak/>
               <w:t>Alur Alternatif</w:t>
             </w:r>
           </w:p>
@@ -15659,9 +16190,49 @@
         <w:rPr>
           <w:noProof/>
           <w:color w:val="FF0000"/>
-          <w:lang w:val="en-US"/>
-        </w:rPr>
-        <w:t>[Salinkan Diagram Aktivitas anda disini]</w:t>
+          <w:lang w:eastAsia="id-ID"/>
+        </w:rPr>
+        <w:drawing>
+          <wp:inline distT="0" distB="0" distL="0" distR="0" wp14:anchorId="24EBEC39" wp14:editId="58D65EF8">
+            <wp:extent cx="4533900" cy="2009775"/>
+            <wp:effectExtent l="0" t="0" r="0" b="9525"/>
+            <wp:docPr id="3" name="Picture 3"/>
+            <wp:cNvGraphicFramePr>
+              <a:graphicFrameLocks xmlns:a="http://schemas.openxmlformats.org/drawingml/2006/main" noChangeAspect="1"/>
+            </wp:cNvGraphicFramePr>
+            <a:graphic xmlns:a="http://schemas.openxmlformats.org/drawingml/2006/main">
+              <a:graphicData uri="http://schemas.openxmlformats.org/drawingml/2006/picture">
+                <pic:pic xmlns:pic="http://schemas.openxmlformats.org/drawingml/2006/picture">
+                  <pic:nvPicPr>
+                    <pic:cNvPr id="0" name="f8 status pesen aku.JPG"/>
+                    <pic:cNvPicPr/>
+                  </pic:nvPicPr>
+                  <pic:blipFill>
+                    <a:blip r:embed="rId12">
+                      <a:extLst>
+                        <a:ext uri="{28A0092B-C50C-407E-A947-70E740481C1C}">
+                          <a14:useLocalDpi xmlns:a14="http://schemas.microsoft.com/office/drawing/2010/main" val="0"/>
+                        </a:ext>
+                      </a:extLst>
+                    </a:blip>
+                    <a:stretch>
+                      <a:fillRect/>
+                    </a:stretch>
+                  </pic:blipFill>
+                  <pic:spPr>
+                    <a:xfrm>
+                      <a:off x="0" y="0"/>
+                      <a:ext cx="4533900" cy="2009775"/>
+                    </a:xfrm>
+                    <a:prstGeom prst="rect">
+                      <a:avLst/>
+                    </a:prstGeom>
+                  </pic:spPr>
+                </pic:pic>
+              </a:graphicData>
+            </a:graphic>
+          </wp:inline>
+        </w:drawing>
       </w:r>
     </w:p>
     <w:p>
@@ -15678,14 +16249,27 @@
       <w:r>
         <w:t xml:space="preserve">Gambar </w:t>
       </w:r>
-      <w:fldSimple w:instr=" SEQ Gambar \* ARABIC ">
-        <w:r>
-          <w:rPr>
-            <w:noProof/>
-          </w:rPr>
-          <w:t>2</w:t>
-        </w:r>
-      </w:fldSimple>
+      <w:r>
+        <w:fldChar w:fldCharType="begin"/>
+      </w:r>
+      <w:r>
+        <w:instrText xml:space="preserve"> SEQ Gambar \* ARABIC </w:instrText>
+      </w:r>
+      <w:r>
+        <w:fldChar w:fldCharType="separate"/>
+      </w:r>
+      <w:r>
+        <w:rPr>
+          <w:noProof/>
+        </w:rPr>
+        <w:t>2</w:t>
+      </w:r>
+      <w:r>
+        <w:rPr>
+          <w:noProof/>
+        </w:rPr>
+        <w:fldChar w:fldCharType="end"/>
+      </w:r>
       <w:r>
         <w:t xml:space="preserve"> Diagram aktivitas : </w:t>
       </w:r>
@@ -15693,7 +16277,7 @@
         <w:rPr>
           <w:lang w:val="en-US"/>
         </w:rPr>
-        <w:t>[Nama Use Case 2]</w:t>
+        <w:t>Melihat Status Pesanan</w:t>
       </w:r>
     </w:p>
     <w:p>
@@ -15760,14 +16344,27 @@
       <w:r>
         <w:t xml:space="preserve">Tabel </w:t>
       </w:r>
-      <w:fldSimple w:instr=" SEQ Tabel \* ARABIC ">
-        <w:r>
-          <w:rPr>
-            <w:noProof/>
-          </w:rPr>
-          <w:t>3</w:t>
-        </w:r>
-      </w:fldSimple>
+      <w:r>
+        <w:fldChar w:fldCharType="begin"/>
+      </w:r>
+      <w:r>
+        <w:instrText xml:space="preserve"> SEQ Tabel \* ARABIC </w:instrText>
+      </w:r>
+      <w:r>
+        <w:fldChar w:fldCharType="separate"/>
+      </w:r>
+      <w:r>
+        <w:rPr>
+          <w:noProof/>
+        </w:rPr>
+        <w:t>3</w:t>
+      </w:r>
+      <w:r>
+        <w:rPr>
+          <w:noProof/>
+        </w:rPr>
+        <w:fldChar w:fldCharType="end"/>
+      </w:r>
       <w:r>
         <w:rPr>
           <w:lang w:val="en-US"/>
@@ -15824,7 +16421,6 @@
               <w:spacing w:beforeLines="20" w:before="48" w:afterLines="20" w:after="48"/>
             </w:pPr>
             <w:r>
-              <w:lastRenderedPageBreak/>
               <w:t>Nama Use Case</w:t>
             </w:r>
           </w:p>
@@ -16381,6 +16977,7 @@
               <w:jc w:val="center"/>
             </w:pPr>
             <w:r>
+              <w:lastRenderedPageBreak/>
               <w:t>[Kondisi Eksepsi]</w:t>
             </w:r>
           </w:p>
@@ -16519,14 +17116,27 @@
       <w:r>
         <w:t xml:space="preserve">Gambar </w:t>
       </w:r>
-      <w:fldSimple w:instr=" SEQ Gambar \* ARABIC ">
-        <w:r>
-          <w:rPr>
-            <w:noProof/>
-          </w:rPr>
-          <w:t>2</w:t>
-        </w:r>
-      </w:fldSimple>
+      <w:r>
+        <w:fldChar w:fldCharType="begin"/>
+      </w:r>
+      <w:r>
+        <w:instrText xml:space="preserve"> SEQ Gambar \* ARABIC </w:instrText>
+      </w:r>
+      <w:r>
+        <w:fldChar w:fldCharType="separate"/>
+      </w:r>
+      <w:r>
+        <w:rPr>
+          <w:noProof/>
+        </w:rPr>
+        <w:t>2</w:t>
+      </w:r>
+      <w:r>
+        <w:rPr>
+          <w:noProof/>
+        </w:rPr>
+        <w:fldChar w:fldCharType="end"/>
+      </w:r>
       <w:r>
         <w:t xml:space="preserve"> Diagram aktivitas : </w:t>
       </w:r>
@@ -16609,19 +17219,38 @@
       <w:r>
         <w:t xml:space="preserve">Tabel </w:t>
       </w:r>
-      <w:fldSimple w:instr=" SEQ Tabel \* ARABIC ">
-        <w:r>
-          <w:rPr>
-            <w:noProof/>
-          </w:rPr>
-          <w:t>3</w:t>
-        </w:r>
-      </w:fldSimple>
+      <w:r>
+        <w:fldChar w:fldCharType="begin"/>
+      </w:r>
+      <w:r>
+        <w:instrText xml:space="preserve"> SEQ Tabel \* ARABIC </w:instrText>
+      </w:r>
+      <w:r>
+        <w:fldChar w:fldCharType="separate"/>
+      </w:r>
+      <w:r>
+        <w:rPr>
+          <w:noProof/>
+        </w:rPr>
+        <w:t>3</w:t>
+      </w:r>
+      <w:r>
+        <w:rPr>
+          <w:noProof/>
+        </w:rPr>
+        <w:fldChar w:fldCharType="end"/>
+      </w:r>
       <w:r>
         <w:rPr>
           <w:lang w:val="en-US"/>
         </w:rPr>
-        <w:t xml:space="preserve"> [Nama Use Case 2]</w:t>
+        <w:t xml:space="preserve"> </w:t>
+      </w:r>
+      <w:r>
+        <w:rPr>
+          <w:lang w:val="en-US"/>
+        </w:rPr>
+        <w:t>Menambah Menu Baru</w:t>
       </w:r>
     </w:p>
     <w:tbl>
@@ -16773,7 +17402,16 @@
           <w:p>
             <w:pPr>
               <w:spacing w:beforeLines="20" w:before="48" w:afterLines="20" w:after="48"/>
-            </w:pPr>
+              <w:rPr>
+                <w:lang w:val="id-ID"/>
+              </w:rPr>
+            </w:pPr>
+            <w:r>
+              <w:rPr>
+                <w:lang w:val="id-ID"/>
+              </w:rPr>
+              <w:t>-</w:t>
+            </w:r>
           </w:p>
         </w:tc>
       </w:tr>
@@ -16952,7 +17590,6 @@
               <w:spacing w:beforeLines="20" w:before="48" w:afterLines="20" w:after="48"/>
             </w:pPr>
             <w:r>
-              <w:lastRenderedPageBreak/>
               <w:t>Kondisi Akhir</w:t>
             </w:r>
           </w:p>
@@ -17195,7 +17832,19 @@
               <w:rPr>
                 <w:lang w:val="id-ID"/>
               </w:rPr>
-              <w:t xml:space="preserve"> yang diinputkan tidak lengkap, sistem akan mengembalik</w:t>
+              <w:t xml:space="preserve"> yang diinputkan tidak </w:t>
+            </w:r>
+            <w:r>
+              <w:rPr>
+                <w:lang w:val="id-ID"/>
+              </w:rPr>
+              <w:t>valid</w:t>
+            </w:r>
+            <w:r>
+              <w:rPr>
+                <w:lang w:val="id-ID"/>
+              </w:rPr>
+              <w:t>, sistem akan mengembalik</w:t>
             </w:r>
             <w:r>
               <w:rPr>
@@ -17322,19 +17971,56 @@
     </w:p>
     <w:p>
       <w:pPr>
-        <w:keepNext/>
+        <w:pStyle w:val="Caption"/>
         <w:jc w:val="center"/>
-        <w:rPr>
-          <w:color w:val="FF0000"/>
-        </w:rPr>
       </w:pPr>
       <w:r>
         <w:rPr>
           <w:noProof/>
-          <w:color w:val="FF0000"/>
-          <w:lang w:val="en-US"/>
-        </w:rPr>
-        <w:t>[Salinkan Diagram Aktivitas anda disini]</w:t>
+          <w:lang w:eastAsia="id-ID"/>
+        </w:rPr>
+        <w:lastRenderedPageBreak/>
+        <w:drawing>
+          <wp:inline distT="0" distB="0" distL="0" distR="0" wp14:anchorId="4FBC641C" wp14:editId="09596DF4">
+            <wp:extent cx="4419600" cy="3943350"/>
+            <wp:effectExtent l="0" t="0" r="0" b="0"/>
+            <wp:docPr id="4" name="Picture 4"/>
+            <wp:cNvGraphicFramePr>
+              <a:graphicFrameLocks xmlns:a="http://schemas.openxmlformats.org/drawingml/2006/main" noChangeAspect="1"/>
+            </wp:cNvGraphicFramePr>
+            <a:graphic xmlns:a="http://schemas.openxmlformats.org/drawingml/2006/main">
+              <a:graphicData uri="http://schemas.openxmlformats.org/drawingml/2006/picture">
+                <pic:pic xmlns:pic="http://schemas.openxmlformats.org/drawingml/2006/picture">
+                  <pic:nvPicPr>
+                    <pic:cNvPr id="0" name="f10 tambah menu.jpg"/>
+                    <pic:cNvPicPr/>
+                  </pic:nvPicPr>
+                  <pic:blipFill>
+                    <a:blip r:embed="rId13">
+                      <a:extLst>
+                        <a:ext uri="{28A0092B-C50C-407E-A947-70E740481C1C}">
+                          <a14:useLocalDpi xmlns:a14="http://schemas.microsoft.com/office/drawing/2010/main" val="0"/>
+                        </a:ext>
+                      </a:extLst>
+                    </a:blip>
+                    <a:stretch>
+                      <a:fillRect/>
+                    </a:stretch>
+                  </pic:blipFill>
+                  <pic:spPr>
+                    <a:xfrm>
+                      <a:off x="0" y="0"/>
+                      <a:ext cx="4419600" cy="3943350"/>
+                    </a:xfrm>
+                    <a:prstGeom prst="rect">
+                      <a:avLst/>
+                    </a:prstGeom>
+                  </pic:spPr>
+                </pic:pic>
+              </a:graphicData>
+            </a:graphic>
+          </wp:inline>
+        </w:drawing>
       </w:r>
     </w:p>
     <w:p>
@@ -17351,14 +18037,27 @@
       <w:r>
         <w:t xml:space="preserve">Gambar </w:t>
       </w:r>
-      <w:fldSimple w:instr=" SEQ Gambar \* ARABIC ">
-        <w:r>
-          <w:rPr>
-            <w:noProof/>
-          </w:rPr>
-          <w:t>2</w:t>
-        </w:r>
-      </w:fldSimple>
+      <w:r>
+        <w:fldChar w:fldCharType="begin"/>
+      </w:r>
+      <w:r>
+        <w:instrText xml:space="preserve"> SEQ Gambar \* ARABIC </w:instrText>
+      </w:r>
+      <w:r>
+        <w:fldChar w:fldCharType="separate"/>
+      </w:r>
+      <w:r>
+        <w:rPr>
+          <w:noProof/>
+        </w:rPr>
+        <w:t>2</w:t>
+      </w:r>
+      <w:r>
+        <w:rPr>
+          <w:noProof/>
+        </w:rPr>
+        <w:fldChar w:fldCharType="end"/>
+      </w:r>
       <w:r>
         <w:t xml:space="preserve"> Diagram aktivitas : </w:t>
       </w:r>
@@ -17366,7 +18065,7 @@
         <w:rPr>
           <w:lang w:val="en-US"/>
         </w:rPr>
-        <w:t>[Nama Use Case 2]</w:t>
+        <w:t>Menambah Menu Baru</w:t>
       </w:r>
     </w:p>
     <w:p>
@@ -17439,14 +18138,27 @@
       <w:r>
         <w:t xml:space="preserve">Tabel </w:t>
       </w:r>
-      <w:fldSimple w:instr=" SEQ Tabel \* ARABIC ">
-        <w:r>
-          <w:rPr>
-            <w:noProof/>
-          </w:rPr>
-          <w:t>3</w:t>
-        </w:r>
-      </w:fldSimple>
+      <w:r>
+        <w:fldChar w:fldCharType="begin"/>
+      </w:r>
+      <w:r>
+        <w:instrText xml:space="preserve"> SEQ Tabel \* ARABIC </w:instrText>
+      </w:r>
+      <w:r>
+        <w:fldChar w:fldCharType="separate"/>
+      </w:r>
+      <w:r>
+        <w:rPr>
+          <w:noProof/>
+        </w:rPr>
+        <w:t>3</w:t>
+      </w:r>
+      <w:r>
+        <w:rPr>
+          <w:noProof/>
+        </w:rPr>
+        <w:fldChar w:fldCharType="end"/>
+      </w:r>
       <w:r>
         <w:rPr>
           <w:lang w:val="en-US"/>
@@ -18077,7 +18789,6 @@
               <w:jc w:val="center"/>
             </w:pPr>
             <w:r>
-              <w:lastRenderedPageBreak/>
               <w:t>Aktor</w:t>
             </w:r>
           </w:p>
@@ -18198,14 +18909,27 @@
       <w:r>
         <w:t xml:space="preserve">Gambar </w:t>
       </w:r>
-      <w:fldSimple w:instr=" SEQ Gambar \* ARABIC ">
-        <w:r>
-          <w:rPr>
-            <w:noProof/>
-          </w:rPr>
-          <w:t>2</w:t>
-        </w:r>
-      </w:fldSimple>
+      <w:r>
+        <w:fldChar w:fldCharType="begin"/>
+      </w:r>
+      <w:r>
+        <w:instrText xml:space="preserve"> SEQ Gambar \* ARABIC </w:instrText>
+      </w:r>
+      <w:r>
+        <w:fldChar w:fldCharType="separate"/>
+      </w:r>
+      <w:r>
+        <w:rPr>
+          <w:noProof/>
+        </w:rPr>
+        <w:t>2</w:t>
+      </w:r>
+      <w:r>
+        <w:rPr>
+          <w:noProof/>
+        </w:rPr>
+        <w:fldChar w:fldCharType="end"/>
+      </w:r>
       <w:r>
         <w:t xml:space="preserve"> Diagram aktivitas : </w:t>
       </w:r>
@@ -18297,14 +19021,27 @@
       <w:r>
         <w:t xml:space="preserve">Tabel </w:t>
       </w:r>
-      <w:fldSimple w:instr=" SEQ Tabel \* ARABIC ">
-        <w:r>
-          <w:rPr>
-            <w:noProof/>
-          </w:rPr>
-          <w:t>3</w:t>
-        </w:r>
-      </w:fldSimple>
+      <w:r>
+        <w:fldChar w:fldCharType="begin"/>
+      </w:r>
+      <w:r>
+        <w:instrText xml:space="preserve"> SEQ Tabel \* ARABIC </w:instrText>
+      </w:r>
+      <w:r>
+        <w:fldChar w:fldCharType="separate"/>
+      </w:r>
+      <w:r>
+        <w:rPr>
+          <w:noProof/>
+        </w:rPr>
+        <w:t>3</w:t>
+      </w:r>
+      <w:r>
+        <w:rPr>
+          <w:noProof/>
+        </w:rPr>
+        <w:fldChar w:fldCharType="end"/>
+      </w:r>
       <w:r>
         <w:rPr>
           <w:lang w:val="en-US"/>
@@ -19038,6 +19775,7 @@
           <w:color w:val="FF0000"/>
           <w:lang w:val="en-US"/>
         </w:rPr>
+        <w:lastRenderedPageBreak/>
         <w:t>[Salinkan Diagram Aktivitas anda disini]</w:t>
       </w:r>
     </w:p>
@@ -19055,14 +19793,27 @@
       <w:r>
         <w:t xml:space="preserve">Gambar </w:t>
       </w:r>
-      <w:fldSimple w:instr=" SEQ Gambar \* ARABIC ">
-        <w:r>
-          <w:rPr>
-            <w:noProof/>
-          </w:rPr>
-          <w:t>2</w:t>
-        </w:r>
-      </w:fldSimple>
+      <w:r>
+        <w:fldChar w:fldCharType="begin"/>
+      </w:r>
+      <w:r>
+        <w:instrText xml:space="preserve"> SEQ Gambar \* ARABIC </w:instrText>
+      </w:r>
+      <w:r>
+        <w:fldChar w:fldCharType="separate"/>
+      </w:r>
+      <w:r>
+        <w:rPr>
+          <w:noProof/>
+        </w:rPr>
+        <w:t>2</w:t>
+      </w:r>
+      <w:r>
+        <w:rPr>
+          <w:noProof/>
+        </w:rPr>
+        <w:fldChar w:fldCharType="end"/>
+      </w:r>
       <w:r>
         <w:t xml:space="preserve"> Diagram aktivitas : </w:t>
       </w:r>
@@ -19134,17 +19885,29 @@
         <w:jc w:val="center"/>
       </w:pPr>
       <w:r>
-        <w:lastRenderedPageBreak/>
         <w:t xml:space="preserve">Tabel </w:t>
       </w:r>
-      <w:fldSimple w:instr=" SEQ Tabel \* ARABIC ">
-        <w:r>
-          <w:rPr>
-            <w:noProof/>
-          </w:rPr>
-          <w:t>3</w:t>
-        </w:r>
-      </w:fldSimple>
+      <w:r>
+        <w:fldChar w:fldCharType="begin"/>
+      </w:r>
+      <w:r>
+        <w:instrText xml:space="preserve"> SEQ Tabel \* ARABIC </w:instrText>
+      </w:r>
+      <w:r>
+        <w:fldChar w:fldCharType="separate"/>
+      </w:r>
+      <w:r>
+        <w:rPr>
+          <w:noProof/>
+        </w:rPr>
+        <w:t>3</w:t>
+      </w:r>
+      <w:r>
+        <w:rPr>
+          <w:noProof/>
+        </w:rPr>
+        <w:fldChar w:fldCharType="end"/>
+      </w:r>
       <w:r>
         <w:rPr>
           <w:lang w:val="en-US"/>
@@ -19895,14 +20658,27 @@
       <w:r>
         <w:t xml:space="preserve">Gambar </w:t>
       </w:r>
-      <w:fldSimple w:instr=" SEQ Gambar \* ARABIC ">
-        <w:r>
-          <w:rPr>
-            <w:noProof/>
-          </w:rPr>
-          <w:t>2</w:t>
-        </w:r>
-      </w:fldSimple>
+      <w:r>
+        <w:fldChar w:fldCharType="begin"/>
+      </w:r>
+      <w:r>
+        <w:instrText xml:space="preserve"> SEQ Gambar \* ARABIC </w:instrText>
+      </w:r>
+      <w:r>
+        <w:fldChar w:fldCharType="separate"/>
+      </w:r>
+      <w:r>
+        <w:rPr>
+          <w:noProof/>
+        </w:rPr>
+        <w:t>2</w:t>
+      </w:r>
+      <w:r>
+        <w:rPr>
+          <w:noProof/>
+        </w:rPr>
+        <w:fldChar w:fldCharType="end"/>
+      </w:r>
       <w:r>
         <w:t xml:space="preserve"> Diagram aktivitas : </w:t>
       </w:r>
@@ -19978,19 +20754,38 @@
       <w:r>
         <w:t xml:space="preserve">Tabel </w:t>
       </w:r>
-      <w:fldSimple w:instr=" SEQ Tabel \* ARABIC ">
-        <w:r>
-          <w:rPr>
-            <w:noProof/>
-          </w:rPr>
-          <w:t>3</w:t>
-        </w:r>
-      </w:fldSimple>
+      <w:r>
+        <w:fldChar w:fldCharType="begin"/>
+      </w:r>
+      <w:r>
+        <w:instrText xml:space="preserve"> SEQ Tabel \* ARABIC </w:instrText>
+      </w:r>
+      <w:r>
+        <w:fldChar w:fldCharType="separate"/>
+      </w:r>
+      <w:r>
+        <w:rPr>
+          <w:noProof/>
+        </w:rPr>
+        <w:t>3</w:t>
+      </w:r>
+      <w:r>
+        <w:rPr>
+          <w:noProof/>
+        </w:rPr>
+        <w:fldChar w:fldCharType="end"/>
+      </w:r>
       <w:r>
         <w:rPr>
           <w:lang w:val="en-US"/>
         </w:rPr>
-        <w:t xml:space="preserve"> [Nama Use Case 2]</w:t>
+        <w:t xml:space="preserve"> </w:t>
+      </w:r>
+      <w:r>
+        <w:rPr>
+          <w:lang w:val="en-US"/>
+        </w:rPr>
+        <w:t>Melihat Data Akun yang Terdaftar pada Sistem</w:t>
       </w:r>
     </w:p>
     <w:tbl>
@@ -20123,6 +20918,7 @@
               <w:rPr>
                 <w:lang w:val="id-ID"/>
               </w:rPr>
+              <w:lastRenderedPageBreak/>
               <w:t>(SKPL-F23) Sistem dapat menampilkan data pegawai yang terdaftar pada sistem</w:t>
             </w:r>
             <w:r>
@@ -20145,6 +20941,7 @@
               <w:spacing w:beforeLines="20" w:before="48" w:afterLines="20" w:after="48"/>
             </w:pPr>
             <w:r>
+              <w:lastRenderedPageBreak/>
               <w:t>Kebutuhan Non-Fungsional</w:t>
             </w:r>
           </w:p>
@@ -20157,7 +20954,16 @@
           <w:p>
             <w:pPr>
               <w:spacing w:beforeLines="20" w:before="48" w:afterLines="20" w:after="48"/>
-            </w:pPr>
+              <w:rPr>
+                <w:lang w:val="id-ID"/>
+              </w:rPr>
+            </w:pPr>
+            <w:r>
+              <w:rPr>
+                <w:lang w:val="id-ID"/>
+              </w:rPr>
+              <w:t>-</w:t>
+            </w:r>
           </w:p>
         </w:tc>
       </w:tr>
@@ -20229,14 +21035,7 @@
               <w:rPr>
                 <w:lang w:val="id-ID"/>
               </w:rPr>
-              <w:t xml:space="preserve">Pemilik dapat melihat data akun pegawai dan user yang terdaftar pada </w:t>
-            </w:r>
-            <w:r>
-              <w:rPr>
-                <w:lang w:val="id-ID"/>
-              </w:rPr>
-              <w:lastRenderedPageBreak/>
-              <w:t>sistem dan dapat melihat  detail</w:t>
+              <w:t>Pemilik dapat melihat data akun pegawai dan user yang terdaftar pada sistem dan dapat melihat  detail</w:t>
             </w:r>
             <w:r>
               <w:rPr>
@@ -20270,7 +21069,6 @@
               <w:spacing w:beforeLines="20" w:before="48" w:afterLines="20" w:after="48"/>
             </w:pPr>
             <w:r>
-              <w:lastRenderedPageBreak/>
               <w:t>Relasi</w:t>
             </w:r>
           </w:p>
@@ -20371,25 +21169,7 @@
               <w:rPr>
                 <w:lang w:val="id-ID"/>
               </w:rPr>
-              <w:t xml:space="preserve">Pemilik mendapatkan info seluruh data akun pegawai dan user yang telah terdaftar  pada sistem dan pemilik dapat </w:t>
-            </w:r>
-            <w:r>
-              <w:rPr>
-                <w:lang w:val="id-ID"/>
-              </w:rPr>
-              <w:t>mendapatkan info</w:t>
-            </w:r>
-            <w:r>
-              <w:rPr>
-                <w:lang w:val="id-ID"/>
-              </w:rPr>
-              <w:t xml:space="preserve"> detil</w:t>
-            </w:r>
-            <w:r>
-              <w:rPr>
-                <w:lang w:val="id-ID"/>
-              </w:rPr>
-              <w:t xml:space="preserve"> akun yang dicari</w:t>
+              <w:t>Pemilik mendapatkan info seluruh data akun pegawai dan user yang telah terdaftar  pada sistem</w:t>
             </w:r>
           </w:p>
         </w:tc>
@@ -20502,24 +21282,15 @@
               <w:rPr>
                 <w:lang w:val="id-ID"/>
               </w:rPr>
+              <w:t xml:space="preserve">role </w:t>
+            </w:r>
+            <w:r>
+              <w:rPr>
+                <w:lang w:val="id-ID"/>
+              </w:rPr>
               <w:t>data akun yang ingin dilihat (data pegawai atau data user)</w:t>
             </w:r>
           </w:p>
-          <w:p>
-            <w:pPr>
-              <w:spacing w:before="20" w:after="20"/>
-              <w:ind w:left="597"/>
-              <w:rPr>
-                <w:lang w:val="id-ID"/>
-              </w:rPr>
-            </w:pPr>
-            <w:r>
-              <w:rPr>
-                <w:lang w:val="id-ID"/>
-              </w:rPr>
-              <w:t>3. Pemilik memilih akun yang ingin dilihat</w:t>
-            </w:r>
-          </w:p>
         </w:tc>
         <w:tc>
           <w:tcPr>
@@ -20538,7 +21309,13 @@
               <w:rPr>
                 <w:lang w:val="id-ID"/>
               </w:rPr>
-              <w:t>1.1 Sistem menampilkan pilihan akun pegawai atau user</w:t>
+              <w:t xml:space="preserve">1.1 Sistem menampilkan pilihan </w:t>
+            </w:r>
+            <w:r>
+              <w:rPr>
+                <w:lang w:val="id-ID"/>
+              </w:rPr>
+              <w:t>role akun yang ingin diakses datanya</w:t>
             </w:r>
           </w:p>
           <w:p>
@@ -20554,23 +21331,13 @@
               <w:rPr>
                 <w:lang w:val="id-ID"/>
               </w:rPr>
-              <w:t>2.1 Sistem menampilkan seluruh data akun pada role yang  ingin dilihat</w:t>
-            </w:r>
-          </w:p>
-          <w:p>
-            <w:pPr>
-              <w:pStyle w:val="ListParagraph"/>
-              <w:spacing w:before="20" w:after="20"/>
-              <w:ind w:left="466"/>
-              <w:rPr>
-                <w:lang w:val="id-ID"/>
-              </w:rPr>
-            </w:pPr>
-            <w:r>
-              <w:rPr>
-                <w:lang w:val="id-ID"/>
-              </w:rPr>
-              <w:t>3.1 Sistem menampilkan detil akun yang dipilih</w:t>
+              <w:t xml:space="preserve">2.1 Sistem menampilkan seluruh data akun pada role </w:t>
+            </w:r>
+            <w:r>
+              <w:rPr>
+                <w:lang w:val="id-ID"/>
+              </w:rPr>
+              <w:t>yang dipilih</w:t>
             </w:r>
           </w:p>
         </w:tc>
@@ -20616,13 +21383,25 @@
               <w:rPr>
                 <w:lang w:val="id-ID"/>
               </w:rPr>
-              <w:t xml:space="preserve">Jika data </w:t>
-            </w:r>
-            <w:r>
-              <w:rPr>
-                <w:lang w:val="id-ID"/>
-              </w:rPr>
-              <w:t xml:space="preserve"> akun yang dipilih adalah “Data Pegawai”</w:t>
+              <w:t>Jika</w:t>
+            </w:r>
+            <w:r>
+              <w:rPr>
+                <w:lang w:val="id-ID"/>
+              </w:rPr>
+              <w:t xml:space="preserve"> role</w:t>
+            </w:r>
+            <w:r>
+              <w:rPr>
+                <w:lang w:val="id-ID"/>
+              </w:rPr>
+              <w:t xml:space="preserve"> data </w:t>
+            </w:r>
+            <w:r>
+              <w:rPr>
+                <w:lang w:val="id-ID"/>
+              </w:rPr>
+              <w:t xml:space="preserve"> akun yang dipilih adalah “Pegawai”</w:t>
             </w:r>
             <w:r>
               <w:rPr>
@@ -20654,19 +21433,19 @@
               <w:rPr>
                 <w:lang w:val="id-ID"/>
               </w:rPr>
-              <w:t>- Jika data  akun yang dipilih adalah “</w:t>
-            </w:r>
-            <w:r>
-              <w:rPr>
-                <w:lang w:val="id-ID"/>
-              </w:rPr>
-              <w:t>D</w:t>
-            </w:r>
-            <w:r>
-              <w:rPr>
-                <w:lang w:val="id-ID"/>
-              </w:rPr>
-              <w:t xml:space="preserve">ata </w:t>
+              <w:t>- Jika</w:t>
+            </w:r>
+            <w:r>
+              <w:rPr>
+                <w:lang w:val="id-ID"/>
+              </w:rPr>
+              <w:t xml:space="preserve"> role</w:t>
+            </w:r>
+            <w:r>
+              <w:rPr>
+                <w:lang w:val="id-ID"/>
+              </w:rPr>
+              <w:t xml:space="preserve"> data  akun yang dipilih adalah “</w:t>
             </w:r>
             <w:r>
               <w:rPr>
@@ -20819,19 +21598,56 @@
     </w:p>
     <w:p>
       <w:pPr>
-        <w:keepNext/>
+        <w:pStyle w:val="Caption"/>
         <w:jc w:val="center"/>
-        <w:rPr>
-          <w:color w:val="FF0000"/>
-        </w:rPr>
       </w:pPr>
       <w:r>
         <w:rPr>
           <w:noProof/>
-          <w:color w:val="FF0000"/>
-          <w:lang w:val="en-US"/>
-        </w:rPr>
-        <w:t>[Salinkan Diagram Aktivitas anda disini]</w:t>
+          <w:lang w:eastAsia="id-ID"/>
+        </w:rPr>
+        <w:lastRenderedPageBreak/>
+        <w:drawing>
+          <wp:inline distT="0" distB="0" distL="0" distR="0" wp14:anchorId="6ADA3472" wp14:editId="33E18B6D">
+            <wp:extent cx="4752975" cy="4933950"/>
+            <wp:effectExtent l="0" t="0" r="9525" b="0"/>
+            <wp:docPr id="5" name="Picture 5"/>
+            <wp:cNvGraphicFramePr>
+              <a:graphicFrameLocks xmlns:a="http://schemas.openxmlformats.org/drawingml/2006/main" noChangeAspect="1"/>
+            </wp:cNvGraphicFramePr>
+            <a:graphic xmlns:a="http://schemas.openxmlformats.org/drawingml/2006/main">
+              <a:graphicData uri="http://schemas.openxmlformats.org/drawingml/2006/picture">
+                <pic:pic xmlns:pic="http://schemas.openxmlformats.org/drawingml/2006/picture">
+                  <pic:nvPicPr>
+                    <pic:cNvPr id="0" name="f14 liat data user pegawai.jpg"/>
+                    <pic:cNvPicPr/>
+                  </pic:nvPicPr>
+                  <pic:blipFill>
+                    <a:blip r:embed="rId14">
+                      <a:extLst>
+                        <a:ext uri="{28A0092B-C50C-407E-A947-70E740481C1C}">
+                          <a14:useLocalDpi xmlns:a14="http://schemas.microsoft.com/office/drawing/2010/main" val="0"/>
+                        </a:ext>
+                      </a:extLst>
+                    </a:blip>
+                    <a:stretch>
+                      <a:fillRect/>
+                    </a:stretch>
+                  </pic:blipFill>
+                  <pic:spPr>
+                    <a:xfrm>
+                      <a:off x="0" y="0"/>
+                      <a:ext cx="4752975" cy="4933950"/>
+                    </a:xfrm>
+                    <a:prstGeom prst="rect">
+                      <a:avLst/>
+                    </a:prstGeom>
+                  </pic:spPr>
+                </pic:pic>
+              </a:graphicData>
+            </a:graphic>
+          </wp:inline>
+        </w:drawing>
       </w:r>
     </w:p>
     <w:p>
@@ -20848,14 +21664,27 @@
       <w:r>
         <w:t xml:space="preserve">Gambar </w:t>
       </w:r>
-      <w:fldSimple w:instr=" SEQ Gambar \* ARABIC ">
-        <w:r>
-          <w:rPr>
-            <w:noProof/>
-          </w:rPr>
-          <w:t>2</w:t>
-        </w:r>
-      </w:fldSimple>
+      <w:r>
+        <w:fldChar w:fldCharType="begin"/>
+      </w:r>
+      <w:r>
+        <w:instrText xml:space="preserve"> SEQ Gambar \* ARABIC </w:instrText>
+      </w:r>
+      <w:r>
+        <w:fldChar w:fldCharType="separate"/>
+      </w:r>
+      <w:r>
+        <w:rPr>
+          <w:noProof/>
+        </w:rPr>
+        <w:t>2</w:t>
+      </w:r>
+      <w:r>
+        <w:rPr>
+          <w:noProof/>
+        </w:rPr>
+        <w:fldChar w:fldCharType="end"/>
+      </w:r>
       <w:r>
         <w:t xml:space="preserve"> Diagram aktivitas : </w:t>
       </w:r>
@@ -20863,14 +21692,12 @@
         <w:rPr>
           <w:lang w:val="en-US"/>
         </w:rPr>
-        <w:t>[Nama Use Case 2]</w:t>
-      </w:r>
-      <w:bookmarkStart w:id="91" w:name="_GoBack"/>
-      <w:bookmarkEnd w:id="91"/>
+        <w:t>Melihat Data Akun yang Terdaftar pada Sistem</w:t>
+      </w:r>
     </w:p>
     <w:sectPr>
-      <w:headerReference w:type="first" r:id="rId11"/>
-      <w:footerReference w:type="first" r:id="rId12"/>
+      <w:headerReference w:type="first" r:id="rId15"/>
+      <w:footerReference w:type="first" r:id="rId16"/>
       <w:pgSz w:w="11907" w:h="16840" w:code="9"/>
       <w:pgMar w:top="1140" w:right="1140" w:bottom="1956" w:left="1701" w:header="720" w:footer="720" w:gutter="0"/>
       <w:cols w:space="720"/>
@@ -21032,7 +21859,7 @@
               <w:sz w:val="22"/>
               <w:lang w:val="id-ID"/>
             </w:rPr>
-            <w:t>26</w:t>
+            <w:t>11</w:t>
           </w:r>
           <w:r>
             <w:rPr>
@@ -21096,7 +21923,7 @@
               <w:sz w:val="22"/>
               <w:lang w:val="id-ID"/>
             </w:rPr>
-            <w:t>26</w:t>
+            <w:t>28</w:t>
           </w:r>
           <w:r>
             <w:rPr>
@@ -21363,7 +22190,7 @@
               <w:sz w:val="22"/>
               <w:lang w:val="id-ID"/>
             </w:rPr>
-            <w:t>26</w:t>
+            <w:t>28</w:t>
           </w:r>
           <w:r>
             <w:rPr>
@@ -21577,7 +22404,7 @@
   <w:abstractNum w:abstractNumId="1">
     <w:nsid w:val="003230CE"/>
     <w:multiLevelType w:val="hybridMultilevel"/>
-    <w:tmpl w:val="3B2443DA"/>
+    <w:tmpl w:val="59129970"/>
     <w:lvl w:ilvl="0" w:tplc="04090001">
       <w:start w:val="1"/>
       <w:numFmt w:val="bullet"/>
@@ -22622,9 +23449,122 @@
     </w:lvl>
   </w:abstractNum>
   <w:abstractNum w:abstractNumId="11">
+    <w:nsid w:val="6F304FC2"/>
+    <w:multiLevelType w:val="hybridMultilevel"/>
+    <w:tmpl w:val="FDFAE21C"/>
+    <w:lvl w:ilvl="0" w:tplc="04090001">
+      <w:start w:val="1"/>
+      <w:numFmt w:val="bullet"/>
+      <w:lvlText w:val=""/>
+      <w:lvlJc w:val="left"/>
+      <w:pPr>
+        <w:ind w:left="720" w:hanging="360"/>
+      </w:pPr>
+      <w:rPr>
+        <w:rFonts w:ascii="Symbol" w:hAnsi="Symbol" w:hint="default"/>
+      </w:rPr>
+    </w:lvl>
+    <w:lvl w:ilvl="1" w:tplc="04210003">
+      <w:start w:val="1"/>
+      <w:numFmt w:val="bullet"/>
+      <w:lvlText w:val="o"/>
+      <w:lvlJc w:val="left"/>
+      <w:pPr>
+        <w:ind w:left="1440" w:hanging="360"/>
+      </w:pPr>
+      <w:rPr>
+        <w:rFonts w:ascii="Courier New" w:hAnsi="Courier New" w:cs="Courier New" w:hint="default"/>
+      </w:rPr>
+    </w:lvl>
+    <w:lvl w:ilvl="2" w:tplc="04210005">
+      <w:start w:val="1"/>
+      <w:numFmt w:val="bullet"/>
+      <w:lvlText w:val=""/>
+      <w:lvlJc w:val="left"/>
+      <w:pPr>
+        <w:ind w:left="2160" w:hanging="360"/>
+      </w:pPr>
+      <w:rPr>
+        <w:rFonts w:ascii="Wingdings" w:hAnsi="Wingdings" w:hint="default"/>
+      </w:rPr>
+    </w:lvl>
+    <w:lvl w:ilvl="3" w:tplc="04210001">
+      <w:start w:val="1"/>
+      <w:numFmt w:val="bullet"/>
+      <w:lvlText w:val=""/>
+      <w:lvlJc w:val="left"/>
+      <w:pPr>
+        <w:ind w:left="2880" w:hanging="360"/>
+      </w:pPr>
+      <w:rPr>
+        <w:rFonts w:ascii="Symbol" w:hAnsi="Symbol" w:hint="default"/>
+      </w:rPr>
+    </w:lvl>
+    <w:lvl w:ilvl="4" w:tplc="04210003">
+      <w:start w:val="1"/>
+      <w:numFmt w:val="bullet"/>
+      <w:lvlText w:val="o"/>
+      <w:lvlJc w:val="left"/>
+      <w:pPr>
+        <w:ind w:left="3600" w:hanging="360"/>
+      </w:pPr>
+      <w:rPr>
+        <w:rFonts w:ascii="Courier New" w:hAnsi="Courier New" w:cs="Courier New" w:hint="default"/>
+      </w:rPr>
+    </w:lvl>
+    <w:lvl w:ilvl="5" w:tplc="04210005">
+      <w:start w:val="1"/>
+      <w:numFmt w:val="bullet"/>
+      <w:lvlText w:val=""/>
+      <w:lvlJc w:val="left"/>
+      <w:pPr>
+        <w:ind w:left="4320" w:hanging="360"/>
+      </w:pPr>
+      <w:rPr>
+        <w:rFonts w:ascii="Wingdings" w:hAnsi="Wingdings" w:hint="default"/>
+      </w:rPr>
+    </w:lvl>
+    <w:lvl w:ilvl="6" w:tplc="04210001">
+      <w:start w:val="1"/>
+      <w:numFmt w:val="bullet"/>
+      <w:lvlText w:val=""/>
+      <w:lvlJc w:val="left"/>
+      <w:pPr>
+        <w:ind w:left="5040" w:hanging="360"/>
+      </w:pPr>
+      <w:rPr>
+        <w:rFonts w:ascii="Symbol" w:hAnsi="Symbol" w:hint="default"/>
+      </w:rPr>
+    </w:lvl>
+    <w:lvl w:ilvl="7" w:tplc="04210003">
+      <w:start w:val="1"/>
+      <w:numFmt w:val="bullet"/>
+      <w:lvlText w:val="o"/>
+      <w:lvlJc w:val="left"/>
+      <w:pPr>
+        <w:ind w:left="5760" w:hanging="360"/>
+      </w:pPr>
+      <w:rPr>
+        <w:rFonts w:ascii="Courier New" w:hAnsi="Courier New" w:cs="Courier New" w:hint="default"/>
+      </w:rPr>
+    </w:lvl>
+    <w:lvl w:ilvl="8" w:tplc="04210005">
+      <w:start w:val="1"/>
+      <w:numFmt w:val="bullet"/>
+      <w:lvlText w:val=""/>
+      <w:lvlJc w:val="left"/>
+      <w:pPr>
+        <w:ind w:left="6480" w:hanging="360"/>
+      </w:pPr>
+      <w:rPr>
+        <w:rFonts w:ascii="Wingdings" w:hAnsi="Wingdings" w:hint="default"/>
+      </w:rPr>
+    </w:lvl>
+  </w:abstractNum>
+  <w:abstractNum w:abstractNumId="12">
     <w:nsid w:val="6FAE3BC5"/>
     <w:multiLevelType w:val="hybridMultilevel"/>
-    <w:tmpl w:val="79FE740E"/>
+    <w:tmpl w:val="E9A041B4"/>
     <w:lvl w:ilvl="0" w:tplc="04090001">
       <w:start w:val="1"/>
       <w:numFmt w:val="bullet"/>
@@ -22734,7 +23674,7 @@
       </w:rPr>
     </w:lvl>
   </w:abstractNum>
-  <w:abstractNum w:abstractNumId="12">
+  <w:abstractNum w:abstractNumId="13">
     <w:nsid w:val="753D6ED1"/>
     <w:multiLevelType w:val="multilevel"/>
     <w:tmpl w:val="235E3602"/>
@@ -22823,7 +23763,7 @@
       </w:pPr>
     </w:lvl>
   </w:abstractNum>
-  <w:abstractNum w:abstractNumId="13">
+  <w:abstractNum w:abstractNumId="14">
     <w:nsid w:val="75EC38AF"/>
     <w:multiLevelType w:val="multilevel"/>
     <w:tmpl w:val="6D0613DA"/>
@@ -22936,7 +23876,7 @@
       </w:rPr>
     </w:lvl>
   </w:abstractNum>
-  <w:abstractNum w:abstractNumId="14">
+  <w:abstractNum w:abstractNumId="15">
     <w:nsid w:val="79F50636"/>
     <w:multiLevelType w:val="multilevel"/>
     <w:tmpl w:val="D2885B06"/>
@@ -23059,7 +23999,7 @@
     <w:abstractNumId w:val="9"/>
   </w:num>
   <w:num w:numId="4">
-    <w:abstractNumId w:val="12"/>
+    <w:abstractNumId w:val="13"/>
   </w:num>
   <w:num w:numId="5">
     <w:abstractNumId w:val="5"/>
@@ -23068,7 +24008,7 @@
     <w:abstractNumId w:val="3"/>
   </w:num>
   <w:num w:numId="7">
-    <w:abstractNumId w:val="11"/>
+    <w:abstractNumId w:val="12"/>
   </w:num>
   <w:num w:numId="8">
     <w:abstractNumId w:val="1"/>
@@ -23077,7 +24017,7 @@
     <w:abstractNumId w:val="10"/>
   </w:num>
   <w:num w:numId="10">
-    <w:abstractNumId w:val="14"/>
+    <w:abstractNumId w:val="15"/>
   </w:num>
   <w:num w:numId="11">
     <w:abstractNumId w:val="7"/>
@@ -23107,7 +24047,22 @@
     <w:abstractNumId w:val="8"/>
   </w:num>
   <w:num w:numId="15">
-    <w:abstractNumId w:val="13"/>
+    <w:abstractNumId w:val="14"/>
+  </w:num>
+  <w:num w:numId="16">
+    <w:abstractNumId w:val="11"/>
+    <w:lvlOverride w:ilvl="0"/>
+    <w:lvlOverride w:ilvl="1"/>
+    <w:lvlOverride w:ilvl="2"/>
+    <w:lvlOverride w:ilvl="3"/>
+    <w:lvlOverride w:ilvl="4"/>
+    <w:lvlOverride w:ilvl="5"/>
+    <w:lvlOverride w:ilvl="6"/>
+    <w:lvlOverride w:ilvl="7"/>
+    <w:lvlOverride w:ilvl="8"/>
+  </w:num>
+  <w:num w:numId="17">
+    <w:abstractNumId w:val="11"/>
   </w:num>
   <w:numIdMacAtCleanup w:val="15"/>
 </w:numbering>
@@ -25171,7 +26126,7 @@
 </file>
 
 <file path=customXml/itemProps1.xml><?xml version="1.0" encoding="utf-8"?>
-<ds:datastoreItem xmlns:ds="http://schemas.openxmlformats.org/officeDocument/2006/customXml" ds:itemID="{A709690B-7A81-49F3-8984-3C9973B72C8C}">
+<ds:datastoreItem xmlns:ds="http://schemas.openxmlformats.org/officeDocument/2006/customXml" ds:itemID="{0E8AF5F4-839D-4BAE-924E-AA3F3C86C5B1}">
   <ds:schemaRefs>
     <ds:schemaRef ds:uri="http://schemas.openxmlformats.org/officeDocument/2006/bibliography"/>
   </ds:schemaRefs>

</xml_diff>